<commit_message>
minor fixes, linear regression python interactive script
</commit_message>
<xml_diff>
--- a/DS7003 Advanced Decision Making 20-21_Ind_Assign_2018506.docx
+++ b/DS7003 Advanced Decision Making 20-21_Ind_Assign_2018506.docx
@@ -7190,7 +7190,6 @@
       <w:r>
         <w:rPr>
           <w:noProof/>
-          <w:lang w:val="el-GR"/>
         </w:rPr>
         <w:t>1</w:t>
       </w:r>
@@ -11814,7 +11813,6 @@
       <w:r>
         <w:rPr>
           <w:noProof/>
-          <w:lang w:val="el-GR"/>
         </w:rPr>
         <w:t>4</w:t>
       </w:r>
@@ -12400,7 +12398,6 @@
       <w:r>
         <w:rPr>
           <w:noProof/>
-          <w:lang w:val="el-GR"/>
         </w:rPr>
         <w:t>5</w:t>
       </w:r>
@@ -12796,7 +12793,21 @@
         <w:rPr>
           <w:lang w:val="el-GR"/>
         </w:rPr>
-        <w:t xml:space="preserve">αναλύονται με σαφήνεια οι 3 τύποι ταξινομητών </w:t>
+        <w:t xml:space="preserve">αναλύονται με σαφήνεια οι 3 τύποι </w:t>
+      </w:r>
+      <w:proofErr w:type="spellStart"/>
+      <w:r>
+        <w:rPr>
+          <w:lang w:val="el-GR"/>
+        </w:rPr>
+        <w:t>ταξινομητών</w:t>
+      </w:r>
+      <w:proofErr w:type="spellEnd"/>
+      <w:r>
+        <w:rPr>
+          <w:lang w:val="el-GR"/>
+        </w:rPr>
+        <w:t xml:space="preserve"> </w:t>
       </w:r>
       <w:r>
         <w:rPr>
@@ -16743,6 +16754,7 @@
                 <w:lang w:val="en-US"/>
               </w:rPr>
             </w:pPr>
+            <w:proofErr w:type="spellStart"/>
             <w:r>
               <w:rPr>
                 <w:sz w:val="20"/>
@@ -16751,6 +16763,7 @@
               </w:rPr>
               <w:t>Studytime</w:t>
             </w:r>
+            <w:proofErr w:type="spellEnd"/>
           </w:p>
         </w:tc>
         <w:tc>
@@ -20070,13 +20083,8 @@
           <w:lang w:val="en-US"/>
         </w:rPr>
       </w:pPr>
-      <w:proofErr w:type="spellStart"/>
-      <w:r>
-        <w:t>Εικόν</w:t>
-      </w:r>
-      <w:proofErr w:type="spellEnd"/>
-      <w:r>
-        <w:t xml:space="preserve">α </w:t>
+      <w:r>
+        <w:t xml:space="preserve">Εικόνα </w:t>
       </w:r>
       <w:r>
         <w:fldChar w:fldCharType="begin"/>
@@ -27801,7 +27809,7 @@
     <w:p>
       <w:pPr>
         <w:rPr>
-          <w:lang w:val="en-US"/>
+          <w:lang w:val="el-GR"/>
         </w:rPr>
       </w:pPr>
       <w:r>
@@ -27904,7 +27912,7 @@
       </w:pPr>
       <w:r>
         <w:rPr>
-          <w:lang w:val="en-US"/>
+          <w:lang w:val="el-GR"/>
         </w:rPr>
         <w:lastRenderedPageBreak/>
         <w:tab/>
@@ -28013,6 +28021,7 @@
       </w:pPr>
       <w:r>
         <w:rPr>
+          <w:noProof/>
           <w:lang w:val="el-GR"/>
         </w:rPr>
         <w:drawing>
@@ -28155,7 +28164,7 @@
       <w:pPr>
         <w:pStyle w:val="Heading2"/>
         <w:rPr>
-          <w:lang w:val="el-GR"/>
+          <w:lang w:val="en-US"/>
         </w:rPr>
       </w:pPr>
       <w:bookmarkStart w:id="24" w:name="_Toc42112835"/>
@@ -28163,35 +28172,11 @@
         <w:rPr>
           <w:lang w:val="en-US"/>
         </w:rPr>
-        <w:t>K</w:t>
-      </w:r>
-      <w:r>
-        <w:rPr>
-          <w:lang w:val="el-GR"/>
-        </w:rPr>
-        <w:t>-</w:t>
-      </w:r>
-      <w:r>
-        <w:rPr>
-          <w:lang w:val="en-US"/>
-        </w:rPr>
-        <w:t>means</w:t>
-      </w:r>
-      <w:r>
-        <w:rPr>
-          <w:lang w:val="el-GR"/>
-        </w:rPr>
-        <w:t xml:space="preserve"> </w:t>
-      </w:r>
-      <w:r>
-        <w:rPr>
-          <w:lang w:val="en-US"/>
-        </w:rPr>
-        <w:t>clustering</w:t>
-      </w:r>
-      <w:r>
-        <w:rPr>
-          <w:lang w:val="el-GR"/>
+        <w:t>Linear Regression</w:t>
+      </w:r>
+      <w:r>
+        <w:rPr>
+          <w:lang w:val="en-US"/>
         </w:rPr>
         <w:t xml:space="preserve"> </w:t>
       </w:r>
@@ -28206,7 +28191,7 @@
     <w:p>
       <w:pPr>
         <w:rPr>
-          <w:lang w:val="el-GR"/>
+          <w:lang w:val="en-US"/>
         </w:rPr>
       </w:pPr>
     </w:p>
@@ -28228,9 +28213,15 @@
         <w:rPr>
           <w:lang w:val="en-US"/>
         </w:rPr>
-        <w:t xml:space="preserve"> K-means clustering</w:t>
+        <w:t xml:space="preserve"> </w:t>
       </w:r>
       <w:bookmarkEnd w:id="25"/>
+      <w:r>
+        <w:rPr>
+          <w:lang w:val="en-US"/>
+        </w:rPr>
+        <w:t>Linear Regression</w:t>
+      </w:r>
     </w:p>
     <w:p>
       <w:pPr>
@@ -28246,14 +28237,13 @@
       </w:pPr>
       <w:r>
         <w:rPr>
-          <w:noProof/>
           <w:lang w:val="en-US"/>
         </w:rPr>
         <w:drawing>
-          <wp:inline distT="0" distB="0" distL="0" distR="0" wp14:anchorId="1E09EF5F" wp14:editId="5A9E214A">
-            <wp:extent cx="4500802" cy="3600450"/>
-            <wp:effectExtent l="0" t="0" r="0" b="0"/>
-            <wp:docPr id="5" name="Picture 5"/>
+          <wp:inline distT="0" distB="0" distL="0" distR="0" wp14:anchorId="23B7B5AA" wp14:editId="3E8F81C1">
+            <wp:extent cx="3284220" cy="2148760"/>
+            <wp:effectExtent l="0" t="0" r="0" b="4445"/>
+            <wp:docPr id="10" name="Picture 10"/>
             <wp:cNvGraphicFramePr>
               <a:graphicFrameLocks xmlns:a="http://schemas.openxmlformats.org/drawingml/2006/main" noChangeAspect="1"/>
             </wp:cNvGraphicFramePr>
@@ -28261,36 +28251,23 @@
               <a:graphicData uri="http://schemas.openxmlformats.org/drawingml/2006/picture">
                 <pic:pic xmlns:pic="http://schemas.openxmlformats.org/drawingml/2006/picture">
                   <pic:nvPicPr>
-                    <pic:cNvPr id="0" name="Picture 5"/>
-                    <pic:cNvPicPr>
-                      <a:picLocks noChangeAspect="1" noChangeArrowheads="1"/>
-                    </pic:cNvPicPr>
+                    <pic:cNvPr id="1" name=""/>
+                    <pic:cNvPicPr/>
                   </pic:nvPicPr>
                   <pic:blipFill>
-                    <a:blip r:embed="rId18">
-                      <a:extLst>
-                        <a:ext uri="{28A0092B-C50C-407E-A947-70E740481C1C}">
-                          <a14:useLocalDpi xmlns:a14="http://schemas.microsoft.com/office/drawing/2010/main" val="0"/>
-                        </a:ext>
-                      </a:extLst>
-                    </a:blip>
-                    <a:srcRect/>
+                    <a:blip r:embed="rId18"/>
                     <a:stretch>
                       <a:fillRect/>
                     </a:stretch>
                   </pic:blipFill>
-                  <pic:spPr bwMode="auto">
+                  <pic:spPr>
                     <a:xfrm>
                       <a:off x="0" y="0"/>
-                      <a:ext cx="4529508" cy="3623413"/>
+                      <a:ext cx="3422737" cy="2239387"/>
                     </a:xfrm>
                     <a:prstGeom prst="rect">
                       <a:avLst/>
                     </a:prstGeom>
-                    <a:noFill/>
-                    <a:ln>
-                      <a:noFill/>
-                    </a:ln>
                   </pic:spPr>
                 </pic:pic>
               </a:graphicData>
@@ -28304,41 +28281,17 @@
         <w:pStyle w:val="Caption"/>
         <w:jc w:val="center"/>
         <w:rPr>
-          <w:lang w:val="el-GR"/>
-        </w:rPr>
-      </w:pPr>
-      <w:r>
-        <w:rPr>
-          <w:lang w:val="el-GR"/>
-        </w:rPr>
+          <w:lang w:val="en-US"/>
+        </w:rPr>
+      </w:pPr>
+      <w:r>
         <w:t xml:space="preserve">Εικόνα </w:t>
       </w:r>
       <w:r>
         <w:fldChar w:fldCharType="begin"/>
       </w:r>
       <w:r>
-        <w:rPr>
-          <w:lang w:val="el-GR"/>
-        </w:rPr>
-        <w:instrText xml:space="preserve"> </w:instrText>
-      </w:r>
-      <w:r>
-        <w:instrText>SEQ</w:instrText>
-      </w:r>
-      <w:r>
-        <w:rPr>
-          <w:lang w:val="el-GR"/>
-        </w:rPr>
-        <w:instrText xml:space="preserve"> Εικόνα \* </w:instrText>
-      </w:r>
-      <w:r>
-        <w:instrText>ARABIC</w:instrText>
-      </w:r>
-      <w:r>
-        <w:rPr>
-          <w:lang w:val="el-GR"/>
-        </w:rPr>
-        <w:instrText xml:space="preserve"> </w:instrText>
+        <w:instrText xml:space="preserve"> SEQ Εικόνα \* ARABIC </w:instrText>
       </w:r>
       <w:r>
         <w:fldChar w:fldCharType="separate"/>
@@ -28346,7 +28299,6 @@
       <w:r>
         <w:rPr>
           <w:noProof/>
-          <w:lang w:val="el-GR"/>
         </w:rPr>
         <w:t>7</w:t>
       </w:r>
@@ -28354,115 +28306,7 @@
         <w:fldChar w:fldCharType="end"/>
       </w:r>
       <w:r>
-        <w:rPr>
-          <w:lang w:val="el-GR"/>
-        </w:rPr>
-        <w:t xml:space="preserve"> - </w:t>
-      </w:r>
-      <w:r>
-        <w:t>K</w:t>
-      </w:r>
-      <w:r>
-        <w:rPr>
-          <w:lang w:val="el-GR"/>
-        </w:rPr>
-        <w:t>-</w:t>
-      </w:r>
-      <w:r>
-        <w:t>means</w:t>
-      </w:r>
-      <w:r>
-        <w:rPr>
-          <w:lang w:val="el-GR"/>
-        </w:rPr>
-        <w:t xml:space="preserve"> </w:t>
-      </w:r>
-      <w:r>
-        <w:t>clustering</w:t>
-      </w:r>
-      <w:r>
-        <w:rPr>
-          <w:lang w:val="el-GR"/>
-        </w:rPr>
-        <w:t xml:space="preserve"> </w:t>
-      </w:r>
-      <w:r>
-        <w:rPr>
-          <w:lang w:val="el-GR"/>
-        </w:rPr>
-        <w:t xml:space="preserve">με 3 </w:t>
-      </w:r>
-      <w:r>
-        <w:rPr>
-          <w:lang w:val="en-US"/>
-        </w:rPr>
-        <w:t>clusters</w:t>
-      </w:r>
-      <w:r>
-        <w:rPr>
-          <w:lang w:val="el-GR"/>
-        </w:rPr>
-        <w:t xml:space="preserve">, </w:t>
-      </w:r>
-      <w:r>
-        <w:rPr>
-          <w:lang w:val="el-GR"/>
-        </w:rPr>
-        <w:t xml:space="preserve">με τις </w:t>
-      </w:r>
-      <w:r>
-        <w:rPr>
-          <w:lang w:val="el-GR"/>
-        </w:rPr>
-        <w:t>μαύρες</w:t>
-      </w:r>
-      <w:r>
-        <w:rPr>
-          <w:lang w:val="el-GR"/>
-        </w:rPr>
-        <w:t xml:space="preserve"> κουκκίδες να υποδηλώνουν τους μέσους (</w:t>
-      </w:r>
-      <w:r>
-        <w:rPr>
-          <w:lang w:val="en-US"/>
-        </w:rPr>
-        <w:t>means</w:t>
-      </w:r>
-      <w:r>
-        <w:rPr>
-          <w:lang w:val="el-GR"/>
-        </w:rPr>
-        <w:t>/</w:t>
-      </w:r>
-      <w:r>
-        <w:rPr>
-          <w:lang w:val="en-US"/>
-        </w:rPr>
-        <w:t>centroids</w:t>
-      </w:r>
-      <w:r>
-        <w:rPr>
-          <w:lang w:val="el-GR"/>
-        </w:rPr>
-        <w:t xml:space="preserve">) </w:t>
-      </w:r>
-      <w:r>
-        <w:rPr>
-          <w:lang w:val="el-GR"/>
-        </w:rPr>
-        <w:t xml:space="preserve">του κάθε </w:t>
-      </w:r>
-      <w:r>
-        <w:rPr>
-          <w:lang w:val="en-US"/>
-        </w:rPr>
-        <w:t>cluster</w:t>
-      </w:r>
-      <w:r>
-        <w:rPr>
-          <w:lang w:val="el-GR"/>
-        </w:rPr>
-        <w:t>.</w:t>
+        <w:t xml:space="preserve"> - Linear Regression Visualized</w:t>
       </w:r>
     </w:p>
     <w:p>
@@ -28473,7 +28317,7 @@
       </w:pPr>
       <w:r>
         <w:rPr>
-          <w:lang w:val="el-GR"/>
+          <w:lang w:val="en-US"/>
         </w:rPr>
         <w:tab/>
       </w:r>
@@ -28481,245 +28325,43 @@
         <w:rPr>
           <w:lang w:val="el-GR"/>
         </w:rPr>
-        <w:t>Η δεύτερη μέθοδος που επιλέχθηκε για την ανάλυση των δεδομένων μας, είναι ο αλγόριθμος μη εποπτευόμενης μάθησης</w:t>
-      </w:r>
-      <w:r>
-        <w:rPr>
-          <w:lang w:val="el-GR"/>
-        </w:rPr>
-        <w:t xml:space="preserve"> </w:t>
-      </w:r>
-      <w:r>
-        <w:rPr>
-          <w:lang w:val="en-US"/>
-        </w:rPr>
-        <w:t>K</w:t>
-      </w:r>
-      <w:r>
-        <w:rPr>
-          <w:lang w:val="el-GR"/>
-        </w:rPr>
-        <w:t>-</w:t>
-      </w:r>
-      <w:r>
-        <w:rPr>
-          <w:lang w:val="en-US"/>
-        </w:rPr>
-        <w:t>Means</w:t>
-      </w:r>
-      <w:r>
-        <w:rPr>
-          <w:lang w:val="el-GR"/>
-        </w:rPr>
-        <w:t xml:space="preserve">. </w:t>
-      </w:r>
-      <w:r>
-        <w:rPr>
-          <w:lang w:val="el-GR"/>
-        </w:rPr>
-        <w:t>Είναι ένας επαναλαμβανόμενος αλγόριθμος ο οποίος επιδιώκει να διαχωρίσει τα δεδομένα σε Κ προκαθορισμένες, διακριτές, μη επικαλυπτόμενες υποομάδες (</w:t>
-      </w:r>
-      <w:r>
-        <w:rPr>
-          <w:lang w:val="en-US"/>
-        </w:rPr>
-        <w:t>clusters</w:t>
-      </w:r>
-      <w:r>
-        <w:rPr>
-          <w:rStyle w:val="FootnoteReference"/>
-          <w:lang w:val="en-US"/>
-        </w:rPr>
-        <w:footnoteReference w:id="28"/>
-      </w:r>
-      <w:r>
-        <w:rPr>
-          <w:lang w:val="el-GR"/>
-        </w:rPr>
-        <w:t xml:space="preserve">), </w:t>
-      </w:r>
-      <w:r>
-        <w:rPr>
-          <w:lang w:val="el-GR"/>
-        </w:rPr>
-        <w:t xml:space="preserve">με τέτοιο τρόπο έτσι ώστε κάθε </w:t>
-      </w:r>
-      <w:r>
-        <w:rPr>
-          <w:lang w:val="en-US"/>
-        </w:rPr>
-        <w:t>data</w:t>
-      </w:r>
-      <w:r>
-        <w:rPr>
-          <w:lang w:val="el-GR"/>
-        </w:rPr>
-        <w:t xml:space="preserve"> </w:t>
-      </w:r>
-      <w:r>
-        <w:rPr>
-          <w:lang w:val="en-US"/>
-        </w:rPr>
-        <w:t>point</w:t>
-      </w:r>
-      <w:r>
-        <w:rPr>
-          <w:lang w:val="el-GR"/>
-        </w:rPr>
-        <w:t xml:space="preserve"> </w:t>
-      </w:r>
-      <w:r>
-        <w:rPr>
-          <w:lang w:val="el-GR"/>
-        </w:rPr>
-        <w:t xml:space="preserve">να ανήκει αυστηρά σε μια ομάδα </w:t>
-      </w:r>
-      <w:sdt>
-        <w:sdtPr>
-          <w:rPr>
-            <w:lang w:val="el-GR"/>
-          </w:rPr>
-          <w:id w:val="-1567791672"/>
-          <w:citation/>
-        </w:sdtPr>
-        <w:sdtContent>
-          <w:r>
-            <w:rPr>
-              <w:lang w:val="el-GR"/>
-            </w:rPr>
-            <w:fldChar w:fldCharType="begin"/>
-          </w:r>
-          <w:r>
-            <w:rPr>
-              <w:lang w:val="el-GR"/>
-            </w:rPr>
-            <w:instrText xml:space="preserve"> </w:instrText>
-          </w:r>
-          <w:r>
-            <w:rPr>
-              <w:lang w:val="en-US"/>
-            </w:rPr>
-            <w:instrText>CITATION</w:instrText>
-          </w:r>
-          <w:r>
-            <w:rPr>
-              <w:lang w:val="el-GR"/>
-            </w:rPr>
-            <w:instrText xml:space="preserve"> </w:instrText>
-          </w:r>
-          <w:r>
-            <w:rPr>
-              <w:lang w:val="en-US"/>
-            </w:rPr>
-            <w:instrText>Ima</w:instrText>
-          </w:r>
-          <w:r>
-            <w:rPr>
-              <w:lang w:val="el-GR"/>
-            </w:rPr>
-            <w:instrText>18 \</w:instrText>
-          </w:r>
-          <w:r>
-            <w:rPr>
-              <w:lang w:val="en-US"/>
-            </w:rPr>
-            <w:instrText>l</w:instrText>
-          </w:r>
-          <w:r>
-            <w:rPr>
-              <w:lang w:val="el-GR"/>
-            </w:rPr>
-            <w:instrText xml:space="preserve"> 1033 </w:instrText>
-          </w:r>
-          <w:r>
-            <w:rPr>
-              <w:lang w:val="el-GR"/>
-            </w:rPr>
-            <w:fldChar w:fldCharType="separate"/>
-          </w:r>
-          <w:r>
-            <w:rPr>
-              <w:noProof/>
-              <w:lang w:val="el-GR"/>
-            </w:rPr>
-            <w:t>(</w:t>
-          </w:r>
-          <w:r>
-            <w:rPr>
-              <w:noProof/>
-              <w:lang w:val="en-US"/>
-            </w:rPr>
-            <w:t>Dabbura</w:t>
-          </w:r>
-          <w:r>
-            <w:rPr>
-              <w:noProof/>
-              <w:lang w:val="el-GR"/>
-            </w:rPr>
-            <w:t>, 2018)</w:t>
-          </w:r>
-          <w:r>
-            <w:rPr>
-              <w:lang w:val="el-GR"/>
-            </w:rPr>
-            <w:fldChar w:fldCharType="end"/>
-          </w:r>
-        </w:sdtContent>
-      </w:sdt>
-      <w:r>
-        <w:rPr>
-          <w:lang w:val="el-GR"/>
-        </w:rPr>
-        <w:t xml:space="preserve">. </w:t>
-      </w:r>
-      <w:r>
-        <w:rPr>
-          <w:lang w:val="el-GR"/>
-        </w:rPr>
-        <w:t xml:space="preserve">Ο στόχος είναι τα σημεία μέσα σε ένα </w:t>
-      </w:r>
-      <w:r>
-        <w:rPr>
-          <w:lang w:val="en-US"/>
-        </w:rPr>
-        <w:t>cluster</w:t>
-      </w:r>
-      <w:r>
-        <w:rPr>
-          <w:lang w:val="el-GR"/>
-        </w:rPr>
-        <w:t xml:space="preserve"> </w:t>
-      </w:r>
-      <w:r>
-        <w:rPr>
-          <w:lang w:val="el-GR"/>
-        </w:rPr>
-        <w:t xml:space="preserve">να παρουσιάζουν όσο το δυνατόν περισσότερη ομοιομορφία, και τα </w:t>
-      </w:r>
-      <w:r>
-        <w:rPr>
-          <w:lang w:val="en-US"/>
-        </w:rPr>
-        <w:t>clusters</w:t>
-      </w:r>
-      <w:r>
-        <w:rPr>
-          <w:lang w:val="el-GR"/>
-        </w:rPr>
-        <w:t xml:space="preserve"> </w:t>
-      </w:r>
-      <w:r>
-        <w:rPr>
-          <w:lang w:val="el-GR"/>
-        </w:rPr>
-        <w:t xml:space="preserve">να είναι σχετικά </w:t>
-      </w:r>
-      <w:r>
-        <w:rPr>
-          <w:lang w:val="el-GR"/>
-        </w:rPr>
-        <w:lastRenderedPageBreak/>
-        <w:t>μακριά μεταξύ τους. Το τελευταίο βέβαια σε πραγματικά προβλήματα με πολύπλοκα δεδομένα, δύσκολα επιτυγχάνεται</w:t>
+        <w:t xml:space="preserve">Η δεύτερη μέθοδος που επιλέχθηκε να υλοποιηθεί με σκοπό την ανάλυση/πρόβλεψη του </w:t>
+      </w:r>
+      <w:r>
+        <w:rPr>
+          <w:lang w:val="en-US"/>
+        </w:rPr>
+        <w:t>dataset</w:t>
+      </w:r>
+      <w:r>
+        <w:rPr>
+          <w:lang w:val="el-GR"/>
+        </w:rPr>
+        <w:t xml:space="preserve">, </w:t>
+      </w:r>
+      <w:r>
+        <w:rPr>
+          <w:lang w:val="el-GR"/>
+        </w:rPr>
+        <w:t xml:space="preserve">είναι ο αλγόριθμος εποπτευόμενης μάθησης </w:t>
+      </w:r>
+      <w:r>
+        <w:rPr>
+          <w:lang w:val="en-US"/>
+        </w:rPr>
+        <w:t>Linear</w:t>
+      </w:r>
+      <w:r>
+        <w:rPr>
+          <w:lang w:val="el-GR"/>
+        </w:rPr>
+        <w:t xml:space="preserve"> </w:t>
+      </w:r>
+      <w:r>
+        <w:rPr>
+          <w:lang w:val="en-US"/>
+        </w:rPr>
+        <w:t>Regression</w:t>
       </w:r>
       <w:r>
         <w:rPr>
@@ -28731,1737 +28373,103 @@
     <w:p>
       <w:pPr>
         <w:rPr>
-          <w:lang w:val="el-GR"/>
-        </w:rPr>
-      </w:pPr>
-      <w:r>
-        <w:rPr>
-          <w:lang w:val="el-GR"/>
-        </w:rPr>
-        <w:t xml:space="preserve">Ο τρόπος λειτουργίας του </w:t>
-      </w:r>
-      <w:r>
-        <w:rPr>
-          <w:lang w:val="en-US"/>
-        </w:rPr>
-        <w:t>K</w:t>
-      </w:r>
-      <w:r>
-        <w:rPr>
-          <w:lang w:val="el-GR"/>
-        </w:rPr>
-        <w:t>-</w:t>
-      </w:r>
-      <w:r>
-        <w:rPr>
-          <w:lang w:val="en-US"/>
-        </w:rPr>
-        <w:t>means</w:t>
-      </w:r>
-      <w:r>
-        <w:rPr>
-          <w:lang w:val="el-GR"/>
-        </w:rPr>
-        <w:t xml:space="preserve"> </w:t>
-      </w:r>
-      <w:r>
-        <w:rPr>
-          <w:lang w:val="en-US"/>
-        </w:rPr>
-        <w:t>clustering</w:t>
-      </w:r>
-      <w:r>
-        <w:rPr>
-          <w:lang w:val="el-GR"/>
-        </w:rPr>
-        <w:t xml:space="preserve"> </w:t>
-      </w:r>
-      <w:r>
-        <w:rPr>
-          <w:lang w:val="el-GR"/>
-        </w:rPr>
-        <w:t xml:space="preserve">είναι ο εξής </w:t>
-      </w:r>
-      <w:sdt>
-        <w:sdtPr>
-          <w:rPr>
-            <w:lang w:val="el-GR"/>
-          </w:rPr>
-          <w:id w:val="729266426"/>
-          <w:citation/>
-        </w:sdtPr>
-        <w:sdtContent>
-          <w:r>
-            <w:rPr>
-              <w:lang w:val="el-GR"/>
-            </w:rPr>
-            <w:fldChar w:fldCharType="begin"/>
-          </w:r>
-          <w:r>
-            <w:rPr>
-              <w:lang w:val="el-GR"/>
-            </w:rPr>
-            <w:instrText xml:space="preserve"> </w:instrText>
-          </w:r>
-          <w:r>
-            <w:rPr>
-              <w:lang w:val="en-US"/>
-            </w:rPr>
-            <w:instrText>CITATION</w:instrText>
-          </w:r>
-          <w:r>
-            <w:rPr>
-              <w:lang w:val="el-GR"/>
-            </w:rPr>
-            <w:instrText xml:space="preserve"> </w:instrText>
-          </w:r>
-          <w:r>
-            <w:rPr>
-              <w:lang w:val="en-US"/>
-            </w:rPr>
-            <w:instrText>Saj</w:instrText>
-          </w:r>
-          <w:r>
-            <w:rPr>
-              <w:lang w:val="el-GR"/>
-            </w:rPr>
-            <w:instrText>18 \</w:instrText>
-          </w:r>
-          <w:r>
-            <w:rPr>
-              <w:lang w:val="en-US"/>
-            </w:rPr>
-            <w:instrText>l</w:instrText>
-          </w:r>
-          <w:r>
-            <w:rPr>
-              <w:lang w:val="el-GR"/>
-            </w:rPr>
-            <w:instrText xml:space="preserve"> 1033 </w:instrText>
-          </w:r>
-          <w:r>
-            <w:rPr>
-              <w:lang w:val="el-GR"/>
-            </w:rPr>
-            <w:fldChar w:fldCharType="separate"/>
-          </w:r>
-          <w:r>
-            <w:rPr>
-              <w:noProof/>
-              <w:lang w:val="el-GR"/>
-            </w:rPr>
-            <w:t>(</w:t>
-          </w:r>
-          <w:r>
-            <w:rPr>
-              <w:noProof/>
-              <w:lang w:val="en-US"/>
-            </w:rPr>
-            <w:t>Naeem</w:t>
-          </w:r>
-          <w:r>
-            <w:rPr>
-              <w:noProof/>
-              <w:lang w:val="el-GR"/>
-            </w:rPr>
-            <w:t xml:space="preserve"> &amp; </w:t>
-          </w:r>
-          <w:r>
-            <w:rPr>
-              <w:noProof/>
-              <w:lang w:val="en-US"/>
-            </w:rPr>
-            <w:t>Wumaier</w:t>
-          </w:r>
-          <w:r>
-            <w:rPr>
-              <w:noProof/>
-              <w:lang w:val="el-GR"/>
-            </w:rPr>
-            <w:t>, 2018)</w:t>
-          </w:r>
-          <w:r>
-            <w:rPr>
-              <w:lang w:val="el-GR"/>
-            </w:rPr>
-            <w:fldChar w:fldCharType="end"/>
-          </w:r>
-        </w:sdtContent>
-      </w:sdt>
-      <w:r>
-        <w:rPr>
-          <w:lang w:val="el-GR"/>
-        </w:rPr>
-        <w:t>:</w:t>
+          <w:lang w:val="en-US"/>
+        </w:rPr>
+      </w:pPr>
+      <w:r>
+        <w:rPr>
+          <w:lang w:val="en-US"/>
+        </w:rPr>
+        <w:t>TODO</w:t>
+      </w:r>
+      <w:r>
+        <w:rPr>
+          <w:lang w:val="en-US"/>
+        </w:rPr>
+        <w:t xml:space="preserve"> BLABLA ABOUT LINEAR REGRESSION</w:t>
       </w:r>
     </w:p>
     <w:p>
       <w:pPr>
-        <w:pStyle w:val="ListParagraph"/>
-        <w:numPr>
-          <w:ilvl w:val="0"/>
-          <w:numId w:val="2"/>
-        </w:numPr>
-        <w:rPr>
-          <w:lang w:val="el-GR"/>
-        </w:rPr>
-      </w:pPr>
-      <w:r>
-        <w:rPr>
-          <w:lang w:val="el-GR"/>
-        </w:rPr>
-        <w:t xml:space="preserve">Καθορισμός αριθμού Κ, σε πόσα </w:t>
-      </w:r>
-      <w:r>
-        <w:rPr>
-          <w:lang w:val="en-US"/>
-        </w:rPr>
-        <w:t>clusters</w:t>
-      </w:r>
-      <w:r>
-        <w:rPr>
-          <w:lang w:val="el-GR"/>
-        </w:rPr>
-        <w:t xml:space="preserve"> </w:t>
-      </w:r>
-      <w:r>
-        <w:rPr>
-          <w:lang w:val="el-GR"/>
-        </w:rPr>
-        <w:t>θα χωριστούν τα δεδομένα μας.</w:t>
-      </w:r>
+        <w:rPr>
+          <w:lang w:val="en-US"/>
+        </w:rPr>
+      </w:pPr>
+      <w:hyperlink r:id="rId19" w:history="1">
+        <w:r>
+          <w:rPr>
+            <w:rStyle w:val="Hyperlink"/>
+            <w:lang w:val="en-US"/>
+          </w:rPr>
+          <w:t>https://machinelearningmastery.com/linear-regression-for-machine-learning/</w:t>
+        </w:r>
+      </w:hyperlink>
     </w:p>
     <w:p>
       <w:pPr>
-        <w:pStyle w:val="ListParagraph"/>
-        <w:numPr>
-          <w:ilvl w:val="0"/>
-          <w:numId w:val="2"/>
-        </w:numPr>
-        <w:rPr>
-          <w:lang w:val="el-GR"/>
-        </w:rPr>
-      </w:pPr>
-      <w:r>
-        <w:rPr>
-          <w:lang w:val="el-GR"/>
-        </w:rPr>
-        <w:t>Αρχικοποίηση</w:t>
-      </w:r>
-      <w:r>
-        <w:rPr>
-          <w:lang w:val="el-GR"/>
-        </w:rPr>
-        <w:t xml:space="preserve"> </w:t>
-      </w:r>
-      <w:r>
-        <w:rPr>
-          <w:lang w:val="en-US"/>
-        </w:rPr>
-        <w:t>K</w:t>
-      </w:r>
-      <w:r>
-        <w:rPr>
-          <w:lang w:val="el-GR"/>
-        </w:rPr>
-        <w:t xml:space="preserve"> </w:t>
-      </w:r>
-      <w:r>
-        <w:rPr>
-          <w:lang w:val="en-US"/>
-        </w:rPr>
-        <w:t>data</w:t>
-      </w:r>
-      <w:r>
-        <w:rPr>
-          <w:lang w:val="el-GR"/>
-        </w:rPr>
-        <w:t xml:space="preserve"> </w:t>
-      </w:r>
-      <w:r>
-        <w:rPr>
-          <w:lang w:val="en-US"/>
-        </w:rPr>
-        <w:t>points</w:t>
-      </w:r>
-      <w:r>
-        <w:rPr>
-          <w:lang w:val="el-GR"/>
-        </w:rPr>
-        <w:t xml:space="preserve"> </w:t>
-      </w:r>
-      <w:r>
-        <w:rPr>
-          <w:lang w:val="el-GR"/>
-        </w:rPr>
-        <w:t>ως</w:t>
-      </w:r>
-      <w:r>
-        <w:rPr>
-          <w:lang w:val="el-GR"/>
-        </w:rPr>
-        <w:t xml:space="preserve"> </w:t>
-      </w:r>
-      <w:r>
-        <w:rPr>
-          <w:lang w:val="en-US"/>
-        </w:rPr>
-        <w:t>centroids</w:t>
-      </w:r>
-      <w:r>
-        <w:rPr>
-          <w:lang w:val="el-GR"/>
-        </w:rPr>
-        <w:t xml:space="preserve"> (μέσων)</w:t>
-      </w:r>
-      <w:r>
-        <w:rPr>
-          <w:lang w:val="el-GR"/>
-        </w:rPr>
-        <w:t xml:space="preserve"> </w:t>
-      </w:r>
-      <w:r>
-        <w:rPr>
-          <w:lang w:val="el-GR"/>
-        </w:rPr>
-        <w:t>των</w:t>
-      </w:r>
-      <w:r>
-        <w:rPr>
-          <w:lang w:val="el-GR"/>
-        </w:rPr>
-        <w:t xml:space="preserve"> </w:t>
-      </w:r>
-      <w:r>
-        <w:rPr>
-          <w:lang w:val="en-US"/>
-        </w:rPr>
-        <w:t>cluster</w:t>
-      </w:r>
-      <w:r>
-        <w:rPr>
-          <w:lang w:val="el-GR"/>
-        </w:rPr>
-        <w:t xml:space="preserve">, </w:t>
-      </w:r>
-      <w:r>
-        <w:rPr>
-          <w:lang w:val="el-GR"/>
-        </w:rPr>
-        <w:t xml:space="preserve">ανακατεύοντας το </w:t>
-      </w:r>
-      <w:r>
-        <w:rPr>
-          <w:lang w:val="en-US"/>
-        </w:rPr>
-        <w:t>dataset</w:t>
-      </w:r>
-      <w:r>
-        <w:rPr>
-          <w:lang w:val="el-GR"/>
-        </w:rPr>
-        <w:t xml:space="preserve"> </w:t>
-      </w:r>
-      <w:r>
-        <w:rPr>
-          <w:lang w:val="el-GR"/>
-        </w:rPr>
-        <w:t>και αρχικά επιλέγοντας τυχαία Κ σημεία.</w:t>
-      </w:r>
+        <w:rPr>
+          <w:lang w:val="en-US"/>
+        </w:rPr>
+      </w:pPr>
     </w:p>
     <w:p>
       <w:pPr>
-        <w:pStyle w:val="ListParagraph"/>
-        <w:numPr>
-          <w:ilvl w:val="0"/>
-          <w:numId w:val="2"/>
-        </w:numPr>
-        <w:rPr>
-          <w:lang w:val="el-GR"/>
-        </w:rPr>
-      </w:pPr>
-      <w:r>
-        <w:rPr>
-          <w:lang w:val="el-GR"/>
-        </w:rPr>
-        <w:t xml:space="preserve">Επανάληψη της παρακάτω διαδικασίας έως ότου δεν υπάρχει αλλαγή στα </w:t>
-      </w:r>
-      <w:r>
-        <w:rPr>
-          <w:lang w:val="en-US"/>
-        </w:rPr>
-        <w:t>centroids</w:t>
-      </w:r>
-      <w:r>
-        <w:rPr>
-          <w:lang w:val="el-GR"/>
-        </w:rPr>
-        <w:t xml:space="preserve">, </w:t>
-      </w:r>
-      <w:r>
-        <w:rPr>
-          <w:lang w:val="el-GR"/>
-        </w:rPr>
-        <w:t xml:space="preserve">δηλαδή κάθε είσοδος ενός νέου </w:t>
-      </w:r>
-      <w:r>
-        <w:rPr>
-          <w:lang w:val="en-US"/>
-        </w:rPr>
-        <w:t>data</w:t>
-      </w:r>
-      <w:r>
-        <w:rPr>
-          <w:lang w:val="el-GR"/>
-        </w:rPr>
-        <w:t xml:space="preserve"> </w:t>
-      </w:r>
-      <w:r>
-        <w:rPr>
-          <w:lang w:val="en-US"/>
-        </w:rPr>
-        <w:t>point</w:t>
-      </w:r>
-      <w:r>
-        <w:rPr>
-          <w:lang w:val="el-GR"/>
-        </w:rPr>
-        <w:t xml:space="preserve"> </w:t>
-      </w:r>
-      <w:r>
-        <w:rPr>
-          <w:lang w:val="el-GR"/>
-        </w:rPr>
-        <w:t>δεν επηρεάζει</w:t>
-      </w:r>
-      <w:r>
-        <w:rPr>
-          <w:lang w:val="el-GR"/>
-        </w:rPr>
-        <w:t xml:space="preserve"> τις συντεταγμένες των μέσων μας:</w:t>
-      </w:r>
+        <w:rPr>
+          <w:lang w:val="en-US"/>
+        </w:rPr>
+      </w:pPr>
     </w:p>
     <w:p>
       <w:pPr>
-        <w:pStyle w:val="ListParagraph"/>
-        <w:numPr>
-          <w:ilvl w:val="0"/>
-          <w:numId w:val="3"/>
-        </w:numPr>
-        <w:rPr>
-          <w:lang w:val="el-GR"/>
-        </w:rPr>
-      </w:pPr>
-      <w:r>
-        <w:rPr>
-          <w:lang w:val="el-GR"/>
-        </w:rPr>
-        <w:t xml:space="preserve">Υπολογισμός του αθροίσματος της Ευκλείδειας απόστασης των σημείων από όλα τα </w:t>
-      </w:r>
-      <w:r>
-        <w:rPr>
-          <w:lang w:val="en-US"/>
-        </w:rPr>
-        <w:t>centroids</w:t>
-      </w:r>
-      <w:r>
-        <w:rPr>
-          <w:lang w:val="el-GR"/>
-        </w:rPr>
-        <w:t>.</w:t>
-      </w:r>
+        <w:rPr>
+          <w:lang w:val="en-US"/>
+        </w:rPr>
+      </w:pPr>
     </w:p>
     <w:p>
       <w:pPr>
-        <w:pStyle w:val="ListParagraph"/>
-        <w:numPr>
-          <w:ilvl w:val="0"/>
-          <w:numId w:val="3"/>
-        </w:numPr>
-        <w:rPr>
-          <w:lang w:val="el-GR"/>
-        </w:rPr>
-      </w:pPr>
-      <w:r>
-        <w:rPr>
-          <w:lang w:val="el-GR"/>
-        </w:rPr>
-        <w:t xml:space="preserve">Ανάθεση του κάθε σημείου στο κοντινότερο </w:t>
-      </w:r>
-      <w:r>
-        <w:rPr>
-          <w:lang w:val="en-US"/>
-        </w:rPr>
-        <w:t>cluster</w:t>
-      </w:r>
-      <w:r>
-        <w:rPr>
-          <w:lang w:val="el-GR"/>
-        </w:rPr>
-        <w:t xml:space="preserve"> (</w:t>
-      </w:r>
-      <w:r>
-        <w:rPr>
-          <w:lang w:val="el-GR"/>
-        </w:rPr>
-        <w:t xml:space="preserve">δηλαδή στο κοντινότερο </w:t>
-      </w:r>
-      <w:r>
-        <w:rPr>
-          <w:lang w:val="en-US"/>
-        </w:rPr>
-        <w:t>centroid</w:t>
-      </w:r>
-      <w:r>
-        <w:rPr>
-          <w:lang w:val="el-GR"/>
-        </w:rPr>
-        <w:t>)</w:t>
+        <w:pStyle w:val="Heading3"/>
+        <w:rPr>
+          <w:lang w:val="el-GR"/>
+        </w:rPr>
+      </w:pPr>
+      <w:bookmarkStart w:id="26" w:name="_Toc42112837"/>
+      <w:r>
+        <w:rPr>
+          <w:lang w:val="el-GR"/>
+        </w:rPr>
+        <w:t>Εφαρμογή</w:t>
+      </w:r>
+      <w:r>
+        <w:rPr>
+          <w:lang w:val="el-GR"/>
+        </w:rPr>
+        <w:t xml:space="preserve"> </w:t>
+      </w:r>
+      <w:bookmarkEnd w:id="26"/>
+      <w:r>
+        <w:rPr>
+          <w:lang w:val="en-US"/>
+        </w:rPr>
+        <w:t>Linear</w:t>
+      </w:r>
+      <w:r>
+        <w:rPr>
+          <w:lang w:val="el-GR"/>
+        </w:rPr>
+        <w:t xml:space="preserve"> </w:t>
+      </w:r>
+      <w:r>
+        <w:rPr>
+          <w:lang w:val="en-US"/>
+        </w:rPr>
+        <w:t>Regression</w:t>
       </w:r>
     </w:p>
     <w:p>
       <w:pPr>
-        <w:pStyle w:val="ListParagraph"/>
-        <w:numPr>
-          <w:ilvl w:val="0"/>
-          <w:numId w:val="3"/>
-        </w:numPr>
-        <w:rPr>
-          <w:lang w:val="el-GR"/>
-        </w:rPr>
-      </w:pPr>
-      <w:r>
-        <w:rPr>
-          <w:lang w:val="el-GR"/>
-        </w:rPr>
-        <w:t xml:space="preserve">Υπολογισμός εκ νέου των </w:t>
-      </w:r>
-      <w:r>
-        <w:rPr>
-          <w:lang w:val="en-US"/>
-        </w:rPr>
-        <w:t>centroids</w:t>
-      </w:r>
-      <w:r>
-        <w:rPr>
-          <w:lang w:val="el-GR"/>
-        </w:rPr>
-        <w:t xml:space="preserve"> </w:t>
-      </w:r>
-      <w:r>
-        <w:rPr>
-          <w:lang w:val="el-GR"/>
-        </w:rPr>
-        <w:t xml:space="preserve">κάθε </w:t>
-      </w:r>
-      <w:r>
-        <w:rPr>
-          <w:lang w:val="en-US"/>
-        </w:rPr>
-        <w:t>cluster</w:t>
-      </w:r>
-      <w:r>
-        <w:rPr>
-          <w:lang w:val="el-GR"/>
-        </w:rPr>
-        <w:t xml:space="preserve"> </w:t>
-      </w:r>
-      <w:r>
-        <w:rPr>
-          <w:lang w:val="el-GR"/>
-        </w:rPr>
-        <w:t xml:space="preserve">λαμβάνοντας υπόψιν τους μέσους όρους των σημείων που ανήκουν σε αυτό το </w:t>
-      </w:r>
-      <w:r>
-        <w:rPr>
-          <w:lang w:val="en-US"/>
-        </w:rPr>
-        <w:t>cluster</w:t>
-      </w:r>
-      <w:r>
-        <w:rPr>
-          <w:lang w:val="el-GR"/>
-        </w:rPr>
-        <w:t>.</w:t>
-      </w:r>
-    </w:p>
-    <w:p>
-      <w:pPr>
-        <w:rPr>
-          <w:lang w:val="el-GR"/>
-        </w:rPr>
-      </w:pPr>
-    </w:p>
-    <w:p>
-      <w:pPr>
-        <w:rPr>
-          <w:lang w:val="el-GR"/>
-        </w:rPr>
-      </w:pPr>
-      <w:r>
-        <w:rPr>
-          <w:lang w:val="el-GR"/>
-        </w:rPr>
-        <w:tab/>
-      </w:r>
-      <w:r>
-        <w:rPr>
-          <w:lang w:val="el-GR"/>
-        </w:rPr>
-        <w:t xml:space="preserve">Οι λόγοι επιλογής του </w:t>
-      </w:r>
-      <w:r>
-        <w:rPr>
-          <w:lang w:val="en-US"/>
-        </w:rPr>
-        <w:t>K</w:t>
-      </w:r>
-      <w:r>
-        <w:rPr>
-          <w:lang w:val="el-GR"/>
-        </w:rPr>
-        <w:t>-</w:t>
-      </w:r>
-      <w:r>
-        <w:rPr>
-          <w:lang w:val="en-US"/>
-        </w:rPr>
-        <w:t>means</w:t>
-      </w:r>
-      <w:r>
-        <w:rPr>
-          <w:lang w:val="el-GR"/>
-        </w:rPr>
-        <w:t xml:space="preserve"> </w:t>
-      </w:r>
-      <w:r>
-        <w:rPr>
-          <w:lang w:val="en-US"/>
-        </w:rPr>
-        <w:t>clustering</w:t>
-      </w:r>
-      <w:r>
-        <w:rPr>
-          <w:lang w:val="el-GR"/>
-        </w:rPr>
-        <w:t xml:space="preserve"> </w:t>
-      </w:r>
-      <w:r>
-        <w:rPr>
-          <w:lang w:val="el-GR"/>
-        </w:rPr>
-        <w:t xml:space="preserve">ως δεύτερη μέθοδο (μη εποπτευόμενης μάθησης) ανάλυσης του </w:t>
-      </w:r>
-      <w:r>
-        <w:rPr>
-          <w:lang w:val="en-US"/>
-        </w:rPr>
-        <w:t>dataset</w:t>
-      </w:r>
-      <w:r>
-        <w:rPr>
-          <w:lang w:val="el-GR"/>
-        </w:rPr>
-        <w:t xml:space="preserve"> είναι τα πλεονεκτήματα</w:t>
-      </w:r>
-      <w:r>
-        <w:rPr>
-          <w:lang w:val="el-GR"/>
-        </w:rPr>
-        <w:t xml:space="preserve"> </w:t>
-      </w:r>
-      <w:r>
-        <w:rPr>
-          <w:lang w:val="el-GR"/>
-        </w:rPr>
-        <w:t>που έχει, που κατά την προσωπική άποψη του συγγραφέα υπερισχύουν έναντι</w:t>
-      </w:r>
-      <w:r>
-        <w:rPr>
-          <w:lang w:val="el-GR"/>
-        </w:rPr>
-        <w:t xml:space="preserve"> </w:t>
-      </w:r>
-      <w:r>
-        <w:rPr>
-          <w:lang w:val="el-GR"/>
-        </w:rPr>
-        <w:t xml:space="preserve">των μειονεκτημάτων του. Ακολουθεί </w:t>
-      </w:r>
-      <w:r>
-        <w:rPr>
-          <w:lang w:val="el-GR"/>
-        </w:rPr>
-        <w:t>ένας πίνακας</w:t>
-      </w:r>
-      <w:r>
-        <w:rPr>
-          <w:lang w:val="el-GR"/>
-        </w:rPr>
-        <w:t xml:space="preserve"> </w:t>
-      </w:r>
-      <w:sdt>
-        <w:sdtPr>
-          <w:rPr>
-            <w:lang w:val="el-GR"/>
-          </w:rPr>
-          <w:id w:val="749853329"/>
-          <w:citation/>
-        </w:sdtPr>
-        <w:sdtContent>
-          <w:r>
-            <w:rPr>
-              <w:lang w:val="el-GR"/>
-            </w:rPr>
-            <w:fldChar w:fldCharType="begin"/>
-          </w:r>
-          <w:r>
-            <w:rPr>
-              <w:lang w:val="el-GR"/>
-            </w:rPr>
-            <w:instrText xml:space="preserve"> </w:instrText>
-          </w:r>
-          <w:r>
-            <w:rPr>
-              <w:lang w:val="en-US"/>
-            </w:rPr>
-            <w:instrText>CITATION</w:instrText>
-          </w:r>
-          <w:r>
-            <w:rPr>
-              <w:lang w:val="el-GR"/>
-            </w:rPr>
-            <w:instrText xml:space="preserve"> </w:instrText>
-          </w:r>
-          <w:r>
-            <w:rPr>
-              <w:lang w:val="en-US"/>
-            </w:rPr>
-            <w:instrText>Goo</w:instrText>
-          </w:r>
-          <w:r>
-            <w:rPr>
-              <w:lang w:val="el-GR"/>
-            </w:rPr>
-            <w:instrText>20 \</w:instrText>
-          </w:r>
-          <w:r>
-            <w:rPr>
-              <w:lang w:val="en-US"/>
-            </w:rPr>
-            <w:instrText>l</w:instrText>
-          </w:r>
-          <w:r>
-            <w:rPr>
-              <w:lang w:val="el-GR"/>
-            </w:rPr>
-            <w:instrText xml:space="preserve"> 1033 </w:instrText>
-          </w:r>
-          <w:r>
-            <w:rPr>
-              <w:lang w:val="el-GR"/>
-            </w:rPr>
-            <w:fldChar w:fldCharType="separate"/>
-          </w:r>
-          <w:r>
-            <w:rPr>
-              <w:noProof/>
-              <w:lang w:val="el-GR"/>
-            </w:rPr>
-            <w:t>(</w:t>
-          </w:r>
-          <w:r>
-            <w:rPr>
-              <w:noProof/>
-              <w:lang w:val="en-US"/>
-            </w:rPr>
-            <w:t>Google</w:t>
-          </w:r>
-          <w:r>
-            <w:rPr>
-              <w:noProof/>
-              <w:lang w:val="el-GR"/>
-            </w:rPr>
-            <w:t>, 2020)</w:t>
-          </w:r>
-          <w:r>
-            <w:rPr>
-              <w:lang w:val="el-GR"/>
-            </w:rPr>
-            <w:fldChar w:fldCharType="end"/>
-          </w:r>
-        </w:sdtContent>
-      </w:sdt>
-      <w:r>
-        <w:rPr>
-          <w:lang w:val="el-GR"/>
-        </w:rPr>
-        <w:t xml:space="preserve"> με τα δυνατά και αδύναμα σημεία του συγκεκριμένου αλγορίθμου</w:t>
-      </w:r>
-      <w:r>
-        <w:rPr>
-          <w:lang w:val="el-GR"/>
-        </w:rPr>
-        <w:t xml:space="preserve">, </w:t>
-      </w:r>
-      <w:r>
-        <w:rPr>
-          <w:lang w:val="el-GR"/>
-        </w:rPr>
-        <w:t>ο οποίος</w:t>
-      </w:r>
-      <w:r>
-        <w:rPr>
-          <w:lang w:val="el-GR"/>
-        </w:rPr>
-        <w:t xml:space="preserve"> προέρχεται από την ιστοσελίδα της </w:t>
-      </w:r>
-      <w:r>
-        <w:rPr>
-          <w:lang w:val="en-US"/>
-        </w:rPr>
-        <w:t>Google</w:t>
-      </w:r>
-      <w:r>
-        <w:rPr>
-          <w:lang w:val="el-GR"/>
-        </w:rPr>
-        <w:t xml:space="preserve">, </w:t>
-      </w:r>
-      <w:r>
-        <w:rPr>
-          <w:lang w:val="el-GR"/>
-        </w:rPr>
-        <w:t xml:space="preserve">μιας εκ των μεγαλύτερων εταιρειών σε ολόκληρο τον κόσμο που έχει διακριθεί για την εκτεταμένη χρήση </w:t>
-      </w:r>
-      <w:r>
-        <w:rPr>
-          <w:lang w:val="en-US"/>
-        </w:rPr>
-        <w:t>machine</w:t>
-      </w:r>
-      <w:r>
-        <w:rPr>
-          <w:lang w:val="el-GR"/>
-        </w:rPr>
-        <w:t xml:space="preserve"> </w:t>
-      </w:r>
-      <w:r>
-        <w:rPr>
-          <w:lang w:val="en-US"/>
-        </w:rPr>
-        <w:t>learning</w:t>
-      </w:r>
-      <w:r>
-        <w:rPr>
-          <w:lang w:val="el-GR"/>
-        </w:rPr>
-        <w:t xml:space="preserve"> </w:t>
-      </w:r>
-      <w:r>
-        <w:rPr>
-          <w:lang w:val="el-GR"/>
-        </w:rPr>
-        <w:t xml:space="preserve">και κατ’ επέκταση </w:t>
-      </w:r>
-      <w:r>
-        <w:rPr>
-          <w:lang w:val="en-US"/>
-        </w:rPr>
-        <w:t>AI</w:t>
-      </w:r>
-      <w:r>
-        <w:rPr>
-          <w:lang w:val="el-GR"/>
-        </w:rPr>
-        <w:t xml:space="preserve"> </w:t>
-      </w:r>
-      <w:sdt>
-        <w:sdtPr>
-          <w:rPr>
-            <w:lang w:val="el-GR"/>
-          </w:rPr>
-          <w:id w:val="68467758"/>
-          <w:citation/>
-        </w:sdtPr>
-        <w:sdtContent>
-          <w:r>
-            <w:rPr>
-              <w:lang w:val="el-GR"/>
-            </w:rPr>
-            <w:fldChar w:fldCharType="begin"/>
-          </w:r>
-          <w:r>
-            <w:rPr>
-              <w:lang w:val="el-GR"/>
-            </w:rPr>
-            <w:instrText xml:space="preserve"> </w:instrText>
-          </w:r>
-          <w:r>
-            <w:rPr>
-              <w:lang w:val="en-US"/>
-            </w:rPr>
-            <w:instrText>CITATION</w:instrText>
-          </w:r>
-          <w:r>
-            <w:rPr>
-              <w:lang w:val="el-GR"/>
-            </w:rPr>
-            <w:instrText xml:space="preserve"> </w:instrText>
-          </w:r>
-          <w:r>
-            <w:rPr>
-              <w:lang w:val="en-US"/>
-            </w:rPr>
-            <w:instrText>Mar</w:instrText>
-          </w:r>
-          <w:r>
-            <w:rPr>
-              <w:lang w:val="el-GR"/>
-            </w:rPr>
-            <w:instrText>19 \</w:instrText>
-          </w:r>
-          <w:r>
-            <w:rPr>
-              <w:lang w:val="en-US"/>
-            </w:rPr>
-            <w:instrText>l</w:instrText>
-          </w:r>
-          <w:r>
-            <w:rPr>
-              <w:lang w:val="el-GR"/>
-            </w:rPr>
-            <w:instrText xml:space="preserve"> 1033 </w:instrText>
-          </w:r>
-          <w:r>
-            <w:rPr>
-              <w:lang w:val="el-GR"/>
-            </w:rPr>
-            <w:fldChar w:fldCharType="separate"/>
-          </w:r>
-          <w:r>
-            <w:rPr>
-              <w:noProof/>
-              <w:lang w:val="el-GR"/>
-            </w:rPr>
-            <w:t>(</w:t>
-          </w:r>
-          <w:r>
-            <w:rPr>
-              <w:noProof/>
-              <w:lang w:val="en-US"/>
-            </w:rPr>
-            <w:t>Botha</w:t>
-          </w:r>
-          <w:r>
-            <w:rPr>
-              <w:noProof/>
-              <w:lang w:val="el-GR"/>
-            </w:rPr>
-            <w:t>, 2019)</w:t>
-          </w:r>
-          <w:r>
-            <w:rPr>
-              <w:lang w:val="el-GR"/>
-            </w:rPr>
-            <w:fldChar w:fldCharType="end"/>
-          </w:r>
-        </w:sdtContent>
-      </w:sdt>
-      <w:r>
-        <w:rPr>
-          <w:lang w:val="el-GR"/>
-        </w:rPr>
-        <w:t>:</w:t>
-      </w:r>
-    </w:p>
-    <w:p>
-      <w:pPr>
-        <w:rPr>
-          <w:lang w:val="el-GR"/>
-        </w:rPr>
-      </w:pPr>
-    </w:p>
-    <w:tbl>
-      <w:tblPr>
-        <w:tblStyle w:val="TableGrid"/>
-        <w:tblW w:w="0" w:type="auto"/>
-        <w:tblLook w:val="04A0" w:firstRow="1" w:lastRow="0" w:firstColumn="1" w:lastColumn="0" w:noHBand="0" w:noVBand="1"/>
-      </w:tblPr>
-      <w:tblGrid>
-        <w:gridCol w:w="4686"/>
-        <w:gridCol w:w="4687"/>
-      </w:tblGrid>
-      <w:tr>
-        <w:tc>
-          <w:tcPr>
-            <w:tcW w:w="4686" w:type="dxa"/>
-          </w:tcPr>
-          <w:p>
-            <w:pPr>
-              <w:rPr>
-                <w:b/>
-                <w:bCs/>
-                <w:sz w:val="20"/>
-                <w:szCs w:val="20"/>
-                <w:lang w:val="en-US"/>
-              </w:rPr>
-            </w:pPr>
-            <w:r>
-              <w:rPr>
-                <w:b/>
-                <w:bCs/>
-                <w:sz w:val="20"/>
-                <w:szCs w:val="20"/>
-                <w:lang w:val="el-GR"/>
-              </w:rPr>
-              <w:t xml:space="preserve">Πλεονεκτήματα </w:t>
-            </w:r>
-            <w:r>
-              <w:rPr>
-                <w:b/>
-                <w:bCs/>
-                <w:sz w:val="20"/>
-                <w:szCs w:val="20"/>
-                <w:lang w:val="en-US"/>
-              </w:rPr>
-              <w:t>K-means clustering</w:t>
-            </w:r>
-          </w:p>
-        </w:tc>
-        <w:tc>
-          <w:tcPr>
-            <w:tcW w:w="4687" w:type="dxa"/>
-          </w:tcPr>
-          <w:p>
-            <w:pPr>
-              <w:rPr>
-                <w:b/>
-                <w:bCs/>
-                <w:sz w:val="20"/>
-                <w:szCs w:val="20"/>
-                <w:lang w:val="en-US"/>
-              </w:rPr>
-            </w:pPr>
-            <w:r>
-              <w:rPr>
-                <w:b/>
-                <w:bCs/>
-                <w:sz w:val="20"/>
-                <w:szCs w:val="20"/>
-                <w:lang w:val="el-GR"/>
-              </w:rPr>
-              <w:t xml:space="preserve">Μειονεκτήματα </w:t>
-            </w:r>
-            <w:r>
-              <w:rPr>
-                <w:b/>
-                <w:bCs/>
-                <w:sz w:val="20"/>
-                <w:szCs w:val="20"/>
-                <w:lang w:val="en-US"/>
-              </w:rPr>
-              <w:t>K-means clustering</w:t>
-            </w:r>
-          </w:p>
-        </w:tc>
-      </w:tr>
-      <w:tr>
-        <w:tc>
-          <w:tcPr>
-            <w:tcW w:w="4686" w:type="dxa"/>
-          </w:tcPr>
-          <w:p>
-            <w:pPr>
-              <w:rPr>
-                <w:sz w:val="20"/>
-                <w:szCs w:val="20"/>
-                <w:lang w:val="el-GR"/>
-              </w:rPr>
-            </w:pPr>
-            <w:r>
-              <w:rPr>
-                <w:sz w:val="20"/>
-                <w:szCs w:val="20"/>
-                <w:lang w:val="el-GR"/>
-              </w:rPr>
-              <w:t xml:space="preserve">Απλός σε υλοποίηση, δεν έχει μεγάλο </w:t>
-            </w:r>
-            <w:r>
-              <w:rPr>
-                <w:sz w:val="20"/>
-                <w:szCs w:val="20"/>
-                <w:lang w:val="en-US"/>
-              </w:rPr>
-              <w:t>learning</w:t>
-            </w:r>
-            <w:r>
-              <w:rPr>
-                <w:sz w:val="20"/>
-                <w:szCs w:val="20"/>
-                <w:lang w:val="el-GR"/>
-              </w:rPr>
-              <w:t xml:space="preserve"> </w:t>
-            </w:r>
-            <w:r>
-              <w:rPr>
-                <w:sz w:val="20"/>
-                <w:szCs w:val="20"/>
-                <w:lang w:val="en-US"/>
-              </w:rPr>
-              <w:t>curve</w:t>
-            </w:r>
-            <w:r>
-              <w:rPr>
-                <w:rStyle w:val="FootnoteReference"/>
-                <w:sz w:val="20"/>
-                <w:szCs w:val="20"/>
-                <w:lang w:val="en-US"/>
-              </w:rPr>
-              <w:footnoteReference w:id="29"/>
-            </w:r>
-            <w:r>
-              <w:rPr>
-                <w:sz w:val="20"/>
-                <w:szCs w:val="20"/>
-                <w:lang w:val="el-GR"/>
-              </w:rPr>
-              <w:t xml:space="preserve"> </w:t>
-            </w:r>
-            <w:r>
-              <w:rPr>
-                <w:sz w:val="20"/>
-                <w:szCs w:val="20"/>
-                <w:lang w:val="el-GR"/>
-              </w:rPr>
-              <w:t>και μπορεί να δώσει γρήγορα αποτελέσματα.</w:t>
-            </w:r>
-          </w:p>
-        </w:tc>
-        <w:tc>
-          <w:tcPr>
-            <w:tcW w:w="4687" w:type="dxa"/>
-          </w:tcPr>
-          <w:p>
-            <w:pPr>
-              <w:rPr>
-                <w:sz w:val="20"/>
-                <w:szCs w:val="20"/>
-                <w:lang w:val="el-GR"/>
-              </w:rPr>
-            </w:pPr>
-            <w:r>
-              <w:rPr>
-                <w:sz w:val="20"/>
-                <w:szCs w:val="20"/>
-                <w:lang w:val="el-GR"/>
-              </w:rPr>
-              <w:t xml:space="preserve">Το Κ (αριθμός </w:t>
-            </w:r>
-            <w:proofErr w:type="spellStart"/>
-            <w:r>
-              <w:rPr>
-                <w:sz w:val="20"/>
-                <w:szCs w:val="20"/>
-                <w:lang w:val="el-GR"/>
-              </w:rPr>
-              <w:t>clusters</w:t>
-            </w:r>
-            <w:proofErr w:type="spellEnd"/>
-            <w:r>
-              <w:rPr>
-                <w:sz w:val="20"/>
-                <w:szCs w:val="20"/>
-                <w:lang w:val="el-GR"/>
-              </w:rPr>
-              <w:t xml:space="preserve">) </w:t>
-            </w:r>
-            <w:r>
-              <w:rPr>
-                <w:sz w:val="20"/>
-                <w:szCs w:val="20"/>
-                <w:lang w:val="el-GR"/>
-              </w:rPr>
-              <w:t>πρέπει να επιλεχθεί χειροκίνητα. Μπορεί να βρεθεί ο βέλτιστος αριθμός χρησιμοποιώντας κάποιες τεχνικές.</w:t>
-            </w:r>
-          </w:p>
-        </w:tc>
-      </w:tr>
-      <w:tr>
-        <w:tc>
-          <w:tcPr>
-            <w:tcW w:w="4686" w:type="dxa"/>
-          </w:tcPr>
-          <w:p>
-            <w:pPr>
-              <w:rPr>
-                <w:sz w:val="20"/>
-                <w:szCs w:val="20"/>
-                <w:lang w:val="el-GR"/>
-              </w:rPr>
-            </w:pPr>
-            <w:r>
-              <w:rPr>
-                <w:sz w:val="20"/>
-                <w:szCs w:val="20"/>
-                <w:lang w:val="el-GR"/>
-              </w:rPr>
-              <w:t xml:space="preserve">Μπορεί να κάνει </w:t>
-            </w:r>
-            <w:r>
-              <w:rPr>
-                <w:sz w:val="20"/>
-                <w:szCs w:val="20"/>
-                <w:lang w:val="en-US"/>
-              </w:rPr>
-              <w:t>scaling</w:t>
-            </w:r>
-            <w:r>
-              <w:rPr>
-                <w:sz w:val="20"/>
-                <w:szCs w:val="20"/>
-                <w:lang w:val="el-GR"/>
-              </w:rPr>
-              <w:t xml:space="preserve"> </w:t>
-            </w:r>
-            <w:r>
-              <w:rPr>
-                <w:sz w:val="20"/>
-                <w:szCs w:val="20"/>
-                <w:lang w:val="el-GR"/>
-              </w:rPr>
-              <w:t xml:space="preserve">σε αρκετά μεγάλα </w:t>
-            </w:r>
-            <w:r>
-              <w:rPr>
-                <w:sz w:val="20"/>
-                <w:szCs w:val="20"/>
-                <w:lang w:val="en-US"/>
-              </w:rPr>
-              <w:t>datasets</w:t>
-            </w:r>
-            <w:r>
-              <w:rPr>
-                <w:sz w:val="20"/>
-                <w:szCs w:val="20"/>
-                <w:lang w:val="el-GR"/>
-              </w:rPr>
-              <w:t>.</w:t>
-            </w:r>
-          </w:p>
-        </w:tc>
-        <w:tc>
-          <w:tcPr>
-            <w:tcW w:w="4687" w:type="dxa"/>
-          </w:tcPr>
-          <w:p>
-            <w:pPr>
-              <w:rPr>
-                <w:sz w:val="20"/>
-                <w:szCs w:val="20"/>
-                <w:lang w:val="el-GR"/>
-              </w:rPr>
-            </w:pPr>
-            <w:r>
-              <w:rPr>
-                <w:sz w:val="20"/>
-                <w:szCs w:val="20"/>
-                <w:lang w:val="el-GR"/>
-              </w:rPr>
-              <w:t xml:space="preserve">Το αποτέλεσμα εξαρτάται σε μεγάλο βαθμό από τα αρχικά </w:t>
-            </w:r>
-            <w:r>
-              <w:rPr>
-                <w:sz w:val="20"/>
-                <w:szCs w:val="20"/>
-                <w:lang w:val="en-US"/>
-              </w:rPr>
-              <w:t>centroids</w:t>
-            </w:r>
-            <w:r>
-              <w:rPr>
-                <w:sz w:val="20"/>
-                <w:szCs w:val="20"/>
-                <w:lang w:val="el-GR"/>
-              </w:rPr>
-              <w:t xml:space="preserve">, </w:t>
-            </w:r>
-            <w:r>
-              <w:rPr>
-                <w:sz w:val="20"/>
-                <w:szCs w:val="20"/>
-                <w:lang w:val="el-GR"/>
-              </w:rPr>
-              <w:t>τα οποία υπολογίζονται</w:t>
-            </w:r>
-            <w:r>
-              <w:rPr>
-                <w:sz w:val="20"/>
-                <w:szCs w:val="20"/>
-                <w:lang w:val="el-GR"/>
-              </w:rPr>
-              <w:t xml:space="preserve"> στην τύχη.</w:t>
-            </w:r>
-          </w:p>
-        </w:tc>
-      </w:tr>
-      <w:tr>
-        <w:tc>
-          <w:tcPr>
-            <w:tcW w:w="4686" w:type="dxa"/>
-          </w:tcPr>
-          <w:p>
-            <w:pPr>
-              <w:rPr>
-                <w:sz w:val="20"/>
-                <w:szCs w:val="20"/>
-                <w:lang w:val="el-GR"/>
-              </w:rPr>
-            </w:pPr>
-            <w:r>
-              <w:rPr>
-                <w:sz w:val="20"/>
-                <w:szCs w:val="20"/>
-                <w:lang w:val="el-GR"/>
-              </w:rPr>
-              <w:t>Προσφέρει μια εγγυημένη προσεγγιστική λύση</w:t>
-            </w:r>
-          </w:p>
-        </w:tc>
-        <w:tc>
-          <w:tcPr>
-            <w:tcW w:w="4687" w:type="dxa"/>
-          </w:tcPr>
-          <w:p>
-            <w:pPr>
-              <w:rPr>
-                <w:sz w:val="20"/>
-                <w:szCs w:val="20"/>
-                <w:lang w:val="el-GR"/>
-              </w:rPr>
-            </w:pPr>
-            <w:r>
-              <w:rPr>
-                <w:sz w:val="20"/>
-                <w:szCs w:val="20"/>
-                <w:lang w:val="el-GR"/>
-              </w:rPr>
-              <w:t xml:space="preserve">Τα </w:t>
-            </w:r>
-            <w:r>
-              <w:rPr>
-                <w:sz w:val="20"/>
-                <w:szCs w:val="20"/>
-                <w:lang w:val="en-US"/>
-              </w:rPr>
-              <w:t>clusters</w:t>
-            </w:r>
-            <w:r>
-              <w:rPr>
-                <w:sz w:val="20"/>
-                <w:szCs w:val="20"/>
-                <w:lang w:val="el-GR"/>
-              </w:rPr>
-              <w:t xml:space="preserve"> </w:t>
-            </w:r>
-            <w:r>
-              <w:rPr>
-                <w:sz w:val="20"/>
-                <w:szCs w:val="20"/>
-                <w:lang w:val="el-GR"/>
-              </w:rPr>
-              <w:t xml:space="preserve">ενδέχεται να ποικίλλουν σε πυκνότητα (αριθμό </w:t>
-            </w:r>
-            <w:r>
-              <w:rPr>
-                <w:sz w:val="20"/>
-                <w:szCs w:val="20"/>
-                <w:lang w:val="en-US"/>
-              </w:rPr>
-              <w:t>data</w:t>
-            </w:r>
-            <w:r>
-              <w:rPr>
-                <w:sz w:val="20"/>
-                <w:szCs w:val="20"/>
-                <w:lang w:val="el-GR"/>
-              </w:rPr>
-              <w:t xml:space="preserve"> </w:t>
-            </w:r>
-            <w:r>
-              <w:rPr>
-                <w:sz w:val="20"/>
-                <w:szCs w:val="20"/>
-                <w:lang w:val="en-US"/>
-              </w:rPr>
-              <w:t>points</w:t>
-            </w:r>
-            <w:r>
-              <w:rPr>
-                <w:sz w:val="20"/>
-                <w:szCs w:val="20"/>
-                <w:lang w:val="el-GR"/>
-              </w:rPr>
-              <w:t xml:space="preserve"> </w:t>
-            </w:r>
-            <w:r>
-              <w:rPr>
-                <w:sz w:val="20"/>
-                <w:szCs w:val="20"/>
-                <w:lang w:val="el-GR"/>
-              </w:rPr>
-              <w:t>που περιέχουν) και μέγεθος.</w:t>
-            </w:r>
-          </w:p>
-        </w:tc>
-      </w:tr>
-      <w:tr>
-        <w:tc>
-          <w:tcPr>
-            <w:tcW w:w="4686" w:type="dxa"/>
-          </w:tcPr>
-          <w:p>
-            <w:pPr>
-              <w:rPr>
-                <w:sz w:val="20"/>
-                <w:szCs w:val="20"/>
-                <w:lang w:val="el-GR"/>
-              </w:rPr>
-            </w:pPr>
-            <w:r>
-              <w:rPr>
-                <w:sz w:val="20"/>
-                <w:szCs w:val="20"/>
-                <w:lang w:val="el-GR"/>
-              </w:rPr>
-              <w:t xml:space="preserve">Χρησιμοποιεί τη μέθοδο </w:t>
-            </w:r>
-            <w:r>
-              <w:rPr>
-                <w:sz w:val="20"/>
-                <w:szCs w:val="20"/>
-                <w:lang w:val="en-US"/>
-              </w:rPr>
-              <w:t>warm</w:t>
-            </w:r>
-            <w:r>
-              <w:rPr>
-                <w:sz w:val="20"/>
-                <w:szCs w:val="20"/>
-                <w:lang w:val="el-GR"/>
-              </w:rPr>
-              <w:t xml:space="preserve"> </w:t>
-            </w:r>
-            <w:r>
-              <w:rPr>
-                <w:sz w:val="20"/>
-                <w:szCs w:val="20"/>
-                <w:lang w:val="en-US"/>
-              </w:rPr>
-              <w:t>starting</w:t>
-            </w:r>
-            <w:r>
-              <w:rPr>
-                <w:rStyle w:val="FootnoteReference"/>
-                <w:sz w:val="20"/>
-                <w:szCs w:val="20"/>
-                <w:lang w:val="en-US"/>
-              </w:rPr>
-              <w:footnoteReference w:id="30"/>
-            </w:r>
-            <w:r>
-              <w:rPr>
-                <w:sz w:val="20"/>
-                <w:szCs w:val="20"/>
-                <w:lang w:val="el-GR"/>
-              </w:rPr>
-              <w:t xml:space="preserve"> </w:t>
-            </w:r>
-            <w:r>
-              <w:rPr>
-                <w:sz w:val="20"/>
-                <w:szCs w:val="20"/>
-                <w:lang w:val="el-GR"/>
-              </w:rPr>
-              <w:t xml:space="preserve">για τα </w:t>
-            </w:r>
-            <w:r>
-              <w:rPr>
-                <w:sz w:val="20"/>
-                <w:szCs w:val="20"/>
-                <w:lang w:val="en-US"/>
-              </w:rPr>
-              <w:t>centroids</w:t>
-            </w:r>
-          </w:p>
-        </w:tc>
-        <w:tc>
-          <w:tcPr>
-            <w:tcW w:w="4687" w:type="dxa"/>
-          </w:tcPr>
-          <w:p>
-            <w:pPr>
-              <w:rPr>
-                <w:sz w:val="20"/>
-                <w:szCs w:val="20"/>
-                <w:lang w:val="el-GR"/>
-              </w:rPr>
-            </w:pPr>
-            <w:r>
-              <w:rPr>
-                <w:sz w:val="20"/>
-                <w:szCs w:val="20"/>
-                <w:lang w:val="el-GR"/>
-              </w:rPr>
-              <w:t xml:space="preserve">Τα </w:t>
-            </w:r>
-            <w:r>
-              <w:rPr>
-                <w:sz w:val="20"/>
-                <w:szCs w:val="20"/>
-                <w:lang w:val="en-US"/>
-              </w:rPr>
-              <w:t>outliers</w:t>
-            </w:r>
-            <w:r>
-              <w:rPr>
-                <w:sz w:val="20"/>
-                <w:szCs w:val="20"/>
-                <w:lang w:val="el-GR"/>
-              </w:rPr>
-              <w:t xml:space="preserve"> </w:t>
-            </w:r>
-            <w:r>
-              <w:rPr>
-                <w:sz w:val="20"/>
-                <w:szCs w:val="20"/>
-                <w:lang w:val="el-GR"/>
-              </w:rPr>
-              <w:t>μπορεί να επηρεάσουν αρνητικά το αποτέλεσμα, γι’ αυτό προτείνεται η αφαίρεση τους πριν την εφαρμογή του αλγορίθμου.</w:t>
-            </w:r>
-          </w:p>
-        </w:tc>
-      </w:tr>
-      <w:tr>
-        <w:tc>
-          <w:tcPr>
-            <w:tcW w:w="4686" w:type="dxa"/>
-          </w:tcPr>
-          <w:p>
-            <w:pPr>
-              <w:rPr>
-                <w:sz w:val="20"/>
-                <w:szCs w:val="20"/>
-                <w:lang w:val="el-GR"/>
-              </w:rPr>
-            </w:pPr>
-            <w:r>
-              <w:rPr>
-                <w:sz w:val="20"/>
-                <w:szCs w:val="20"/>
-                <w:lang w:val="el-GR"/>
-              </w:rPr>
-              <w:t>Προσαρμόζεται εύκολα σε νέα παραδείγματα/δεδομένα.</w:t>
-            </w:r>
-          </w:p>
-        </w:tc>
-        <w:tc>
-          <w:tcPr>
-            <w:tcW w:w="4687" w:type="dxa"/>
-          </w:tcPr>
-          <w:p>
-            <w:pPr>
-              <w:rPr>
-                <w:sz w:val="20"/>
-                <w:szCs w:val="20"/>
-                <w:lang w:val="el-GR"/>
-              </w:rPr>
-            </w:pPr>
-            <w:r>
-              <w:rPr>
-                <w:sz w:val="20"/>
-                <w:szCs w:val="20"/>
-                <w:lang w:val="el-GR"/>
-              </w:rPr>
-              <w:t xml:space="preserve">Δεν είναι τόσο αποδοτικός σε μεγάλες διαστάσεις, όταν δηλαδή υπάρχει μεγάλος αριθμός από </w:t>
-            </w:r>
-            <w:r>
-              <w:rPr>
-                <w:sz w:val="20"/>
-                <w:szCs w:val="20"/>
-                <w:lang w:val="en-US"/>
-              </w:rPr>
-              <w:t>attributes</w:t>
-            </w:r>
-            <w:r>
-              <w:rPr>
-                <w:sz w:val="20"/>
-                <w:szCs w:val="20"/>
-                <w:lang w:val="el-GR"/>
-              </w:rPr>
-              <w:t xml:space="preserve"> </w:t>
-            </w:r>
-            <w:r>
-              <w:rPr>
-                <w:sz w:val="20"/>
-                <w:szCs w:val="20"/>
-                <w:lang w:val="el-GR"/>
-              </w:rPr>
-              <w:t xml:space="preserve">στο </w:t>
-            </w:r>
-            <w:r>
-              <w:rPr>
-                <w:sz w:val="20"/>
-                <w:szCs w:val="20"/>
-                <w:lang w:val="en-US"/>
-              </w:rPr>
-              <w:t>dataset</w:t>
-            </w:r>
-            <w:r>
-              <w:rPr>
-                <w:sz w:val="20"/>
-                <w:szCs w:val="20"/>
-                <w:lang w:val="el-GR"/>
-              </w:rPr>
-              <w:t xml:space="preserve"> </w:t>
-            </w:r>
-            <w:r>
-              <w:rPr>
-                <w:sz w:val="20"/>
-                <w:szCs w:val="20"/>
-                <w:lang w:val="el-GR"/>
-              </w:rPr>
-              <w:t>μας.</w:t>
-            </w:r>
-          </w:p>
-        </w:tc>
-      </w:tr>
-      <w:tr>
-        <w:tc>
-          <w:tcPr>
-            <w:tcW w:w="4686" w:type="dxa"/>
-          </w:tcPr>
-          <w:p>
-            <w:pPr>
-              <w:rPr>
-                <w:sz w:val="20"/>
-                <w:szCs w:val="20"/>
-                <w:lang w:val="el-GR"/>
-              </w:rPr>
-            </w:pPr>
-            <w:r>
-              <w:rPr>
-                <w:sz w:val="20"/>
-                <w:szCs w:val="20"/>
-                <w:lang w:val="el-GR"/>
-              </w:rPr>
-              <w:t xml:space="preserve">Μπορεί να γενικεύσει τα </w:t>
-            </w:r>
-            <w:r>
-              <w:rPr>
-                <w:sz w:val="20"/>
-                <w:szCs w:val="20"/>
-                <w:lang w:val="en-US"/>
-              </w:rPr>
-              <w:t>clusters</w:t>
-            </w:r>
-            <w:r>
-              <w:rPr>
-                <w:sz w:val="20"/>
-                <w:szCs w:val="20"/>
-                <w:lang w:val="el-GR"/>
-              </w:rPr>
-              <w:t xml:space="preserve"> </w:t>
-            </w:r>
-            <w:r>
-              <w:rPr>
-                <w:sz w:val="20"/>
-                <w:szCs w:val="20"/>
-                <w:lang w:val="el-GR"/>
-              </w:rPr>
-              <w:t>έτσι ώστε να λάβουν διαφορετικά μεγέθη και σχήματα, κατ’ ανάγκη.</w:t>
-            </w:r>
-          </w:p>
-        </w:tc>
-        <w:tc>
-          <w:tcPr>
-            <w:tcW w:w="4687" w:type="dxa"/>
-          </w:tcPr>
-          <w:p>
-            <w:pPr>
-              <w:rPr>
-                <w:sz w:val="20"/>
-                <w:szCs w:val="20"/>
-                <w:lang w:val="el-GR"/>
-              </w:rPr>
-            </w:pPr>
-          </w:p>
-        </w:tc>
-      </w:tr>
-    </w:tbl>
-    <w:p>
-      <w:pPr>
-        <w:rPr>
-          <w:lang w:val="el-GR"/>
-        </w:rPr>
-      </w:pPr>
-    </w:p>
-    <w:p>
-      <w:pPr>
-        <w:pStyle w:val="Heading3"/>
-        <w:rPr>
-          <w:lang w:val="en-US"/>
-        </w:rPr>
-      </w:pPr>
-      <w:bookmarkStart w:id="26" w:name="_Toc42112837"/>
-      <w:r>
-        <w:rPr>
-          <w:lang w:val="el-GR"/>
-        </w:rPr>
-        <w:t>Εφαρμογή</w:t>
-      </w:r>
-      <w:r>
-        <w:rPr>
-          <w:lang w:val="en-US"/>
-        </w:rPr>
-        <w:t xml:space="preserve"> </w:t>
-      </w:r>
-      <w:r>
-        <w:rPr>
-          <w:lang w:val="en-US"/>
-        </w:rPr>
-        <w:t>K</w:t>
-      </w:r>
-      <w:r>
-        <w:rPr>
-          <w:lang w:val="en-US"/>
-        </w:rPr>
-        <w:t>-</w:t>
-      </w:r>
-      <w:r>
-        <w:rPr>
-          <w:lang w:val="en-US"/>
-        </w:rPr>
-        <w:t>means</w:t>
-      </w:r>
-      <w:r>
-        <w:rPr>
-          <w:lang w:val="en-US"/>
-        </w:rPr>
-        <w:t xml:space="preserve"> </w:t>
-      </w:r>
-      <w:r>
-        <w:rPr>
-          <w:lang w:val="en-US"/>
-        </w:rPr>
-        <w:t>clustering</w:t>
-      </w:r>
-      <w:bookmarkEnd w:id="26"/>
-    </w:p>
-    <w:p>
-      <w:pPr>
-        <w:rPr>
-          <w:lang w:val="en-US"/>
+        <w:rPr>
+          <w:lang w:val="el-GR"/>
         </w:rPr>
       </w:pPr>
     </w:p>
@@ -30777,18 +28785,6 @@
           <w:lang w:val="el-GR"/>
         </w:rPr>
         <w:t xml:space="preserve">, </w:t>
-      </w:r>
-      <w:r>
-        <w:rPr>
-          <w:lang w:val="en-US"/>
-        </w:rPr>
-        <w:t>Linear</w:t>
-      </w:r>
-      <w:r>
-        <w:rPr>
-          <w:lang w:val="el-GR"/>
-        </w:rPr>
-        <w:t>/</w:t>
       </w:r>
       <w:r>
         <w:rPr>
@@ -32002,7 +29998,7 @@
       </w:pPr>
     </w:p>
     <w:sectPr>
-      <w:footerReference w:type="default" r:id="rId19"/>
+      <w:footerReference w:type="default" r:id="rId20"/>
       <w:pgSz w:w="11906" w:h="16838"/>
       <w:pgMar w:top="709" w:right="1191" w:bottom="567" w:left="1332" w:header="709" w:footer="709" w:gutter="0"/>
       <w:cols w:space="708"/>
@@ -33604,23 +31600,9 @@
           <w:r>
             <w:rPr>
               <w:noProof/>
-              <w:lang w:val="el-GR"/>
-            </w:rPr>
-            <w:t>(</w:t>
-          </w:r>
-          <w:r>
-            <w:rPr>
-              <w:noProof/>
               <w:lang w:val="en-US"/>
             </w:rPr>
-            <w:t>Sujan</w:t>
-          </w:r>
-          <w:r>
-            <w:rPr>
-              <w:noProof/>
-              <w:lang w:val="el-GR"/>
-            </w:rPr>
-            <w:t>, 2018)</w:t>
+            <w:t>(Sujan, 2018)</w:t>
           </w:r>
           <w:r>
             <w:rPr>
@@ -33832,23 +31814,9 @@
           <w:r>
             <w:rPr>
               <w:noProof/>
-              <w:lang w:val="el-GR"/>
-            </w:rPr>
-            <w:t>(</w:t>
-          </w:r>
-          <w:r>
-            <w:rPr>
-              <w:noProof/>
               <w:lang w:val="en-US"/>
             </w:rPr>
-            <w:t>Sujan</w:t>
-          </w:r>
-          <w:r>
-            <w:rPr>
-              <w:noProof/>
-              <w:lang w:val="el-GR"/>
-            </w:rPr>
-            <w:t>, 2018)</w:t>
+            <w:t>(Sujan, 2018)</w:t>
           </w:r>
           <w:r>
             <w:rPr>
@@ -34244,230 +32212,124 @@
         </w:rPr>
         <w:t xml:space="preserve">: </w:t>
       </w:r>
-      <w:r>
-        <w:fldChar w:fldCharType="begin"/>
-      </w:r>
-      <w:r>
-        <w:rPr>
-          <w:lang w:val="el-GR"/>
-        </w:rPr>
-        <w:instrText xml:space="preserve"> </w:instrText>
-      </w:r>
-      <w:r>
-        <w:instrText>HYPERLINK</w:instrText>
-      </w:r>
-      <w:r>
-        <w:rPr>
-          <w:lang w:val="el-GR"/>
-        </w:rPr>
-        <w:instrText xml:space="preserve"> "</w:instrText>
-      </w:r>
-      <w:r>
-        <w:instrText>https</w:instrText>
-      </w:r>
-      <w:r>
-        <w:rPr>
-          <w:lang w:val="el-GR"/>
-        </w:rPr>
-        <w:instrText>://</w:instrText>
-      </w:r>
-      <w:r>
-        <w:instrText>archive</w:instrText>
-      </w:r>
-      <w:r>
-        <w:rPr>
-          <w:lang w:val="el-GR"/>
-        </w:rPr>
-        <w:instrText>.</w:instrText>
-      </w:r>
-      <w:r>
-        <w:instrText>ics</w:instrText>
-      </w:r>
-      <w:r>
-        <w:rPr>
-          <w:lang w:val="el-GR"/>
-        </w:rPr>
-        <w:instrText>.</w:instrText>
-      </w:r>
-      <w:r>
-        <w:instrText>uci</w:instrText>
-      </w:r>
-      <w:r>
-        <w:rPr>
-          <w:lang w:val="el-GR"/>
-        </w:rPr>
-        <w:instrText>.</w:instrText>
-      </w:r>
-      <w:r>
-        <w:instrText>edu</w:instrText>
-      </w:r>
-      <w:r>
-        <w:rPr>
-          <w:lang w:val="el-GR"/>
-        </w:rPr>
-        <w:instrText>/</w:instrText>
-      </w:r>
-      <w:r>
-        <w:instrText>ml</w:instrText>
-      </w:r>
-      <w:r>
-        <w:rPr>
-          <w:lang w:val="el-GR"/>
-        </w:rPr>
-        <w:instrText>/</w:instrText>
-      </w:r>
-      <w:r>
-        <w:instrText>datasets</w:instrText>
-      </w:r>
-      <w:r>
-        <w:rPr>
-          <w:lang w:val="el-GR"/>
-        </w:rPr>
-        <w:instrText>/</w:instrText>
-      </w:r>
-      <w:r>
-        <w:instrText>Student</w:instrText>
-      </w:r>
-      <w:r>
-        <w:rPr>
-          <w:lang w:val="el-GR"/>
-        </w:rPr>
-        <w:instrText>+</w:instrText>
-      </w:r>
-      <w:r>
-        <w:instrText>Performance</w:instrText>
-      </w:r>
-      <w:r>
-        <w:rPr>
-          <w:lang w:val="el-GR"/>
-        </w:rPr>
-        <w:instrText xml:space="preserve">" </w:instrText>
-      </w:r>
-      <w:r>
-        <w:fldChar w:fldCharType="separate"/>
-      </w:r>
-      <w:r>
-        <w:rPr>
-          <w:rStyle w:val="Hyperlink"/>
-        </w:rPr>
-        <w:t>https</w:t>
-      </w:r>
-      <w:r>
-        <w:rPr>
-          <w:rStyle w:val="Hyperlink"/>
-          <w:lang w:val="el-GR"/>
-        </w:rPr>
-        <w:t>://</w:t>
-      </w:r>
-      <w:r>
-        <w:rPr>
-          <w:rStyle w:val="Hyperlink"/>
-        </w:rPr>
-        <w:t>archive</w:t>
-      </w:r>
-      <w:r>
-        <w:rPr>
-          <w:rStyle w:val="Hyperlink"/>
-          <w:lang w:val="el-GR"/>
-        </w:rPr>
-        <w:t>.</w:t>
-      </w:r>
-      <w:proofErr w:type="spellStart"/>
-      <w:r>
-        <w:rPr>
-          <w:rStyle w:val="Hyperlink"/>
-        </w:rPr>
-        <w:t>ics</w:t>
-      </w:r>
-      <w:proofErr w:type="spellEnd"/>
-      <w:r>
-        <w:rPr>
-          <w:rStyle w:val="Hyperlink"/>
-          <w:lang w:val="el-GR"/>
-        </w:rPr>
-        <w:t>.</w:t>
-      </w:r>
-      <w:proofErr w:type="spellStart"/>
-      <w:r>
-        <w:rPr>
-          <w:rStyle w:val="Hyperlink"/>
-        </w:rPr>
-        <w:t>uci</w:t>
-      </w:r>
-      <w:proofErr w:type="spellEnd"/>
-      <w:r>
-        <w:rPr>
-          <w:rStyle w:val="Hyperlink"/>
-          <w:lang w:val="el-GR"/>
-        </w:rPr>
-        <w:t>.</w:t>
-      </w:r>
-      <w:proofErr w:type="spellStart"/>
-      <w:r>
-        <w:rPr>
-          <w:rStyle w:val="Hyperlink"/>
-        </w:rPr>
-        <w:t>edu</w:t>
-      </w:r>
-      <w:proofErr w:type="spellEnd"/>
-      <w:r>
-        <w:rPr>
-          <w:rStyle w:val="Hyperlink"/>
-          <w:lang w:val="el-GR"/>
-        </w:rPr>
-        <w:t>/</w:t>
-      </w:r>
-      <w:r>
-        <w:rPr>
-          <w:rStyle w:val="Hyperlink"/>
-        </w:rPr>
-        <w:t>ml</w:t>
-      </w:r>
-      <w:r>
-        <w:rPr>
-          <w:rStyle w:val="Hyperlink"/>
-          <w:lang w:val="el-GR"/>
-        </w:rPr>
-        <w:t>/</w:t>
-      </w:r>
-      <w:r>
-        <w:rPr>
-          <w:rStyle w:val="Hyperlink"/>
-        </w:rPr>
-        <w:t>datasets</w:t>
-      </w:r>
-      <w:r>
-        <w:rPr>
-          <w:rStyle w:val="Hyperlink"/>
-          <w:lang w:val="el-GR"/>
-        </w:rPr>
-        <w:t>/</w:t>
-      </w:r>
-      <w:r>
-        <w:rPr>
-          <w:rStyle w:val="Hyperlink"/>
-        </w:rPr>
-        <w:t>Student</w:t>
-      </w:r>
-      <w:r>
-        <w:rPr>
-          <w:rStyle w:val="Hyperlink"/>
-          <w:lang w:val="el-GR"/>
-        </w:rPr>
-        <w:t>+</w:t>
-      </w:r>
-      <w:r>
-        <w:rPr>
-          <w:rStyle w:val="Hyperlink"/>
-        </w:rPr>
-        <w:t>Performance</w:t>
-      </w:r>
-      <w:r>
-        <w:rPr>
-          <w:rStyle w:val="Hyperlink"/>
-        </w:rPr>
-        <w:fldChar w:fldCharType="end"/>
-      </w:r>
+      <w:hyperlink r:id="rId6" w:history="1">
+        <w:r>
+          <w:rPr>
+            <w:rStyle w:val="Hyperlink"/>
+          </w:rPr>
+          <w:t>https</w:t>
+        </w:r>
+        <w:r>
+          <w:rPr>
+            <w:rStyle w:val="Hyperlink"/>
+            <w:lang w:val="el-GR"/>
+          </w:rPr>
+          <w:t>://</w:t>
+        </w:r>
+        <w:r>
+          <w:rPr>
+            <w:rStyle w:val="Hyperlink"/>
+          </w:rPr>
+          <w:t>archive</w:t>
+        </w:r>
+        <w:r>
+          <w:rPr>
+            <w:rStyle w:val="Hyperlink"/>
+            <w:lang w:val="el-GR"/>
+          </w:rPr>
+          <w:t>.</w:t>
+        </w:r>
+        <w:proofErr w:type="spellStart"/>
+        <w:r>
+          <w:rPr>
+            <w:rStyle w:val="Hyperlink"/>
+          </w:rPr>
+          <w:t>ics</w:t>
+        </w:r>
+        <w:proofErr w:type="spellEnd"/>
+        <w:r>
+          <w:rPr>
+            <w:rStyle w:val="Hyperlink"/>
+            <w:lang w:val="el-GR"/>
+          </w:rPr>
+          <w:t>.</w:t>
+        </w:r>
+        <w:proofErr w:type="spellStart"/>
+        <w:r>
+          <w:rPr>
+            <w:rStyle w:val="Hyperlink"/>
+          </w:rPr>
+          <w:t>uci</w:t>
+        </w:r>
+        <w:proofErr w:type="spellEnd"/>
+        <w:r>
+          <w:rPr>
+            <w:rStyle w:val="Hyperlink"/>
+            <w:lang w:val="el-GR"/>
+          </w:rPr>
+          <w:t>.</w:t>
+        </w:r>
+        <w:proofErr w:type="spellStart"/>
+        <w:r>
+          <w:rPr>
+            <w:rStyle w:val="Hyperlink"/>
+          </w:rPr>
+          <w:t>edu</w:t>
+        </w:r>
+        <w:proofErr w:type="spellEnd"/>
+        <w:r>
+          <w:rPr>
+            <w:rStyle w:val="Hyperlink"/>
+            <w:lang w:val="el-GR"/>
+          </w:rPr>
+          <w:t>/</w:t>
+        </w:r>
+        <w:r>
+          <w:rPr>
+            <w:rStyle w:val="Hyperlink"/>
+          </w:rPr>
+          <w:t>ml</w:t>
+        </w:r>
+        <w:r>
+          <w:rPr>
+            <w:rStyle w:val="Hyperlink"/>
+            <w:lang w:val="el-GR"/>
+          </w:rPr>
+          <w:t>/</w:t>
+        </w:r>
+        <w:r>
+          <w:rPr>
+            <w:rStyle w:val="Hyperlink"/>
+          </w:rPr>
+          <w:t>datasets</w:t>
+        </w:r>
+        <w:r>
+          <w:rPr>
+            <w:rStyle w:val="Hyperlink"/>
+            <w:lang w:val="el-GR"/>
+          </w:rPr>
+          <w:t>/</w:t>
+        </w:r>
+        <w:r>
+          <w:rPr>
+            <w:rStyle w:val="Hyperlink"/>
+          </w:rPr>
+          <w:t>Student</w:t>
+        </w:r>
+        <w:r>
+          <w:rPr>
+            <w:rStyle w:val="Hyperlink"/>
+            <w:lang w:val="el-GR"/>
+          </w:rPr>
+          <w:t>+</w:t>
+        </w:r>
+        <w:r>
+          <w:rPr>
+            <w:rStyle w:val="Hyperlink"/>
+          </w:rPr>
+          <w:t>Performance</w:t>
+        </w:r>
+      </w:hyperlink>
     </w:p>
   </w:footnote>
   <w:footnote w:id="20">
@@ -34666,208 +32528,111 @@
         </w:rPr>
         <w:t xml:space="preserve"> </w:t>
       </w:r>
-      <w:r>
-        <w:fldChar w:fldCharType="begin"/>
-      </w:r>
-      <w:r>
-        <w:rPr>
-          <w:lang w:val="el-GR"/>
-        </w:rPr>
-        <w:instrText xml:space="preserve"> </w:instrText>
-      </w:r>
-      <w:r>
-        <w:instrText>HYPERLINK</w:instrText>
-      </w:r>
-      <w:r>
-        <w:rPr>
-          <w:lang w:val="el-GR"/>
-        </w:rPr>
-        <w:instrText xml:space="preserve"> "</w:instrText>
-      </w:r>
-      <w:r>
-        <w:instrText>https</w:instrText>
-      </w:r>
-      <w:r>
-        <w:rPr>
-          <w:lang w:val="el-GR"/>
-        </w:rPr>
-        <w:instrText>://</w:instrText>
-      </w:r>
-      <w:r>
-        <w:instrText>archive</w:instrText>
-      </w:r>
-      <w:r>
-        <w:rPr>
-          <w:lang w:val="el-GR"/>
-        </w:rPr>
-        <w:instrText>.</w:instrText>
-      </w:r>
-      <w:r>
-        <w:instrText>ics</w:instrText>
-      </w:r>
-      <w:r>
-        <w:rPr>
-          <w:lang w:val="el-GR"/>
-        </w:rPr>
-        <w:instrText>.</w:instrText>
-      </w:r>
-      <w:r>
-        <w:instrText>uci</w:instrText>
-      </w:r>
-      <w:r>
-        <w:rPr>
-          <w:lang w:val="el-GR"/>
-        </w:rPr>
-        <w:instrText>.</w:instrText>
-      </w:r>
-      <w:r>
-        <w:instrText>edu</w:instrText>
-      </w:r>
-      <w:r>
-        <w:rPr>
-          <w:lang w:val="el-GR"/>
-        </w:rPr>
-        <w:instrText>/</w:instrText>
-      </w:r>
-      <w:r>
-        <w:instrText>ml</w:instrText>
-      </w:r>
-      <w:r>
-        <w:rPr>
-          <w:lang w:val="el-GR"/>
-        </w:rPr>
-        <w:instrText>/</w:instrText>
-      </w:r>
-      <w:r>
-        <w:instrText>datasets</w:instrText>
-      </w:r>
-      <w:r>
-        <w:rPr>
-          <w:lang w:val="el-GR"/>
-        </w:rPr>
-        <w:instrText>/</w:instrText>
-      </w:r>
-      <w:r>
-        <w:instrText>Wine</w:instrText>
-      </w:r>
-      <w:r>
-        <w:rPr>
-          <w:lang w:val="el-GR"/>
-        </w:rPr>
-        <w:instrText xml:space="preserve">" </w:instrText>
-      </w:r>
-      <w:r>
-        <w:fldChar w:fldCharType="separate"/>
-      </w:r>
-      <w:r>
-        <w:rPr>
-          <w:rStyle w:val="Hyperlink"/>
-        </w:rPr>
-        <w:t>https</w:t>
-      </w:r>
-      <w:r>
-        <w:rPr>
-          <w:rStyle w:val="Hyperlink"/>
-          <w:lang w:val="el-GR"/>
-        </w:rPr>
-        <w:t>://</w:t>
-      </w:r>
-      <w:r>
-        <w:rPr>
-          <w:rStyle w:val="Hyperlink"/>
-        </w:rPr>
-        <w:t>archive</w:t>
-      </w:r>
-      <w:r>
-        <w:rPr>
-          <w:rStyle w:val="Hyperlink"/>
-          <w:lang w:val="el-GR"/>
-        </w:rPr>
-        <w:t>.</w:t>
-      </w:r>
-      <w:proofErr w:type="spellStart"/>
-      <w:r>
-        <w:rPr>
-          <w:rStyle w:val="Hyperlink"/>
-        </w:rPr>
-        <w:t>ics</w:t>
-      </w:r>
-      <w:proofErr w:type="spellEnd"/>
-      <w:r>
-        <w:rPr>
-          <w:rStyle w:val="Hyperlink"/>
-          <w:lang w:val="el-GR"/>
-        </w:rPr>
-        <w:t>.</w:t>
-      </w:r>
-      <w:proofErr w:type="spellStart"/>
-      <w:r>
-        <w:rPr>
-          <w:rStyle w:val="Hyperlink"/>
-        </w:rPr>
-        <w:t>uci</w:t>
-      </w:r>
-      <w:proofErr w:type="spellEnd"/>
-      <w:r>
-        <w:rPr>
-          <w:rStyle w:val="Hyperlink"/>
-          <w:lang w:val="el-GR"/>
-        </w:rPr>
-        <w:t>.</w:t>
-      </w:r>
-      <w:proofErr w:type="spellStart"/>
-      <w:r>
-        <w:rPr>
-          <w:rStyle w:val="Hyperlink"/>
-        </w:rPr>
-        <w:t>edu</w:t>
-      </w:r>
-      <w:proofErr w:type="spellEnd"/>
-      <w:r>
-        <w:rPr>
-          <w:rStyle w:val="Hyperlink"/>
-          <w:lang w:val="el-GR"/>
-        </w:rPr>
-        <w:t>/</w:t>
-      </w:r>
-      <w:r>
-        <w:rPr>
-          <w:rStyle w:val="Hyperlink"/>
-        </w:rPr>
-        <w:t>ml</w:t>
-      </w:r>
-      <w:r>
-        <w:rPr>
-          <w:rStyle w:val="Hyperlink"/>
-          <w:lang w:val="el-GR"/>
-        </w:rPr>
-        <w:t>/</w:t>
-      </w:r>
-      <w:r>
-        <w:rPr>
-          <w:rStyle w:val="Hyperlink"/>
-        </w:rPr>
-        <w:t>datasets</w:t>
-      </w:r>
-      <w:r>
-        <w:rPr>
-          <w:rStyle w:val="Hyperlink"/>
-          <w:lang w:val="el-GR"/>
-        </w:rPr>
-        <w:t>/</w:t>
-      </w:r>
-      <w:r>
-        <w:rPr>
-          <w:rStyle w:val="Hyperlink"/>
-        </w:rPr>
-        <w:t>Wine</w:t>
-      </w:r>
-      <w:r>
-        <w:rPr>
-          <w:rStyle w:val="Hyperlink"/>
-        </w:rPr>
-        <w:fldChar w:fldCharType="end"/>
-      </w:r>
+      <w:hyperlink r:id="rId7" w:history="1">
+        <w:r>
+          <w:rPr>
+            <w:rStyle w:val="Hyperlink"/>
+          </w:rPr>
+          <w:t>https</w:t>
+        </w:r>
+        <w:r>
+          <w:rPr>
+            <w:rStyle w:val="Hyperlink"/>
+            <w:lang w:val="el-GR"/>
+          </w:rPr>
+          <w:t>://</w:t>
+        </w:r>
+        <w:r>
+          <w:rPr>
+            <w:rStyle w:val="Hyperlink"/>
+          </w:rPr>
+          <w:t>archive</w:t>
+        </w:r>
+        <w:r>
+          <w:rPr>
+            <w:rStyle w:val="Hyperlink"/>
+            <w:lang w:val="el-GR"/>
+          </w:rPr>
+          <w:t>.</w:t>
+        </w:r>
+        <w:proofErr w:type="spellStart"/>
+        <w:r>
+          <w:rPr>
+            <w:rStyle w:val="Hyperlink"/>
+          </w:rPr>
+          <w:t>ics</w:t>
+        </w:r>
+        <w:proofErr w:type="spellEnd"/>
+        <w:r>
+          <w:rPr>
+            <w:rStyle w:val="Hyperlink"/>
+            <w:lang w:val="el-GR"/>
+          </w:rPr>
+          <w:t>.</w:t>
+        </w:r>
+        <w:proofErr w:type="spellStart"/>
+        <w:r>
+          <w:rPr>
+            <w:rStyle w:val="Hyperlink"/>
+          </w:rPr>
+          <w:t>uci</w:t>
+        </w:r>
+        <w:proofErr w:type="spellEnd"/>
+        <w:r>
+          <w:rPr>
+            <w:rStyle w:val="Hyperlink"/>
+            <w:lang w:val="el-GR"/>
+          </w:rPr>
+          <w:t>.</w:t>
+        </w:r>
+        <w:proofErr w:type="spellStart"/>
+        <w:r>
+          <w:rPr>
+            <w:rStyle w:val="Hyperlink"/>
+          </w:rPr>
+          <w:t>edu</w:t>
+        </w:r>
+        <w:proofErr w:type="spellEnd"/>
+        <w:r>
+          <w:rPr>
+            <w:rStyle w:val="Hyperlink"/>
+            <w:lang w:val="el-GR"/>
+          </w:rPr>
+          <w:t>/</w:t>
+        </w:r>
+        <w:r>
+          <w:rPr>
+            <w:rStyle w:val="Hyperlink"/>
+          </w:rPr>
+          <w:t>ml</w:t>
+        </w:r>
+        <w:r>
+          <w:rPr>
+            <w:rStyle w:val="Hyperlink"/>
+            <w:lang w:val="el-GR"/>
+          </w:rPr>
+          <w:t>/</w:t>
+        </w:r>
+        <w:r>
+          <w:rPr>
+            <w:rStyle w:val="Hyperlink"/>
+          </w:rPr>
+          <w:t>datasets</w:t>
+        </w:r>
+        <w:r>
+          <w:rPr>
+            <w:rStyle w:val="Hyperlink"/>
+            <w:lang w:val="el-GR"/>
+          </w:rPr>
+          <w:t>/</w:t>
+        </w:r>
+        <w:r>
+          <w:rPr>
+            <w:rStyle w:val="Hyperlink"/>
+          </w:rPr>
+          <w:t>Wine</w:t>
+        </w:r>
+      </w:hyperlink>
     </w:p>
   </w:footnote>
   <w:footnote w:id="23">
@@ -34890,282 +32655,157 @@
         </w:rPr>
         <w:t xml:space="preserve"> </w:t>
       </w:r>
-      <w:r>
-        <w:fldChar w:fldCharType="begin"/>
-      </w:r>
-      <w:r>
-        <w:rPr>
-          <w:lang w:val="el-GR"/>
-        </w:rPr>
-        <w:instrText xml:space="preserve"> </w:instrText>
-      </w:r>
-      <w:r>
-        <w:instrText>HYPERLINK</w:instrText>
-      </w:r>
-      <w:r>
-        <w:rPr>
-          <w:lang w:val="el-GR"/>
-        </w:rPr>
-        <w:instrText xml:space="preserve"> "</w:instrText>
-      </w:r>
-      <w:r>
-        <w:instrText>https</w:instrText>
-      </w:r>
-      <w:r>
-        <w:rPr>
-          <w:lang w:val="el-GR"/>
-        </w:rPr>
-        <w:instrText>://</w:instrText>
-      </w:r>
-      <w:r>
-        <w:instrText>archive</w:instrText>
-      </w:r>
-      <w:r>
-        <w:rPr>
-          <w:lang w:val="el-GR"/>
-        </w:rPr>
-        <w:instrText>.</w:instrText>
-      </w:r>
-      <w:r>
-        <w:instrText>ics</w:instrText>
-      </w:r>
-      <w:r>
-        <w:rPr>
-          <w:lang w:val="el-GR"/>
-        </w:rPr>
-        <w:instrText>.</w:instrText>
-      </w:r>
-      <w:r>
-        <w:instrText>uci</w:instrText>
-      </w:r>
-      <w:r>
-        <w:rPr>
-          <w:lang w:val="el-GR"/>
-        </w:rPr>
-        <w:instrText>.</w:instrText>
-      </w:r>
-      <w:r>
-        <w:instrText>edu</w:instrText>
-      </w:r>
-      <w:r>
-        <w:rPr>
-          <w:lang w:val="el-GR"/>
-        </w:rPr>
-        <w:instrText>/</w:instrText>
-      </w:r>
-      <w:r>
-        <w:instrText>ml</w:instrText>
-      </w:r>
-      <w:r>
-        <w:rPr>
-          <w:lang w:val="el-GR"/>
-        </w:rPr>
-        <w:instrText>/</w:instrText>
-      </w:r>
-      <w:r>
-        <w:instrText>datasets</w:instrText>
-      </w:r>
-      <w:r>
-        <w:rPr>
-          <w:lang w:val="el-GR"/>
-        </w:rPr>
-        <w:instrText>/</w:instrText>
-      </w:r>
-      <w:r>
-        <w:instrText>Breast</w:instrText>
-      </w:r>
-      <w:r>
-        <w:rPr>
-          <w:lang w:val="el-GR"/>
-        </w:rPr>
-        <w:instrText>+</w:instrText>
-      </w:r>
-      <w:r>
-        <w:instrText>Cancer</w:instrText>
-      </w:r>
-      <w:r>
-        <w:rPr>
-          <w:lang w:val="el-GR"/>
-        </w:rPr>
-        <w:instrText>+</w:instrText>
-      </w:r>
-      <w:r>
-        <w:instrText>Wisconsin</w:instrText>
-      </w:r>
-      <w:r>
-        <w:rPr>
-          <w:lang w:val="el-GR"/>
-        </w:rPr>
-        <w:instrText>+%28</w:instrText>
-      </w:r>
-      <w:r>
-        <w:instrText>Diagnostic</w:instrText>
-      </w:r>
-      <w:r>
-        <w:rPr>
-          <w:lang w:val="el-GR"/>
-        </w:rPr>
-        <w:instrText xml:space="preserve">%29" </w:instrText>
-      </w:r>
-      <w:r>
-        <w:fldChar w:fldCharType="separate"/>
-      </w:r>
-      <w:r>
-        <w:rPr>
-          <w:rStyle w:val="Hyperlink"/>
-        </w:rPr>
-        <w:t>https</w:t>
-      </w:r>
-      <w:r>
-        <w:rPr>
-          <w:rStyle w:val="Hyperlink"/>
-          <w:lang w:val="el-GR"/>
-        </w:rPr>
-        <w:t>://</w:t>
-      </w:r>
-      <w:r>
-        <w:rPr>
-          <w:rStyle w:val="Hyperlink"/>
-        </w:rPr>
-        <w:t>archive</w:t>
-      </w:r>
-      <w:r>
-        <w:rPr>
-          <w:rStyle w:val="Hyperlink"/>
-          <w:lang w:val="el-GR"/>
-        </w:rPr>
-        <w:t>.</w:t>
-      </w:r>
-      <w:proofErr w:type="spellStart"/>
-      <w:r>
-        <w:rPr>
-          <w:rStyle w:val="Hyperlink"/>
-        </w:rPr>
-        <w:t>ics</w:t>
-      </w:r>
-      <w:proofErr w:type="spellEnd"/>
-      <w:r>
-        <w:rPr>
-          <w:rStyle w:val="Hyperlink"/>
-          <w:lang w:val="el-GR"/>
-        </w:rPr>
-        <w:t>.</w:t>
-      </w:r>
-      <w:proofErr w:type="spellStart"/>
-      <w:r>
-        <w:rPr>
-          <w:rStyle w:val="Hyperlink"/>
-        </w:rPr>
-        <w:t>uci</w:t>
-      </w:r>
-      <w:proofErr w:type="spellEnd"/>
-      <w:r>
-        <w:rPr>
-          <w:rStyle w:val="Hyperlink"/>
-          <w:lang w:val="el-GR"/>
-        </w:rPr>
-        <w:t>.</w:t>
-      </w:r>
-      <w:proofErr w:type="spellStart"/>
-      <w:r>
-        <w:rPr>
-          <w:rStyle w:val="Hyperlink"/>
-        </w:rPr>
-        <w:t>edu</w:t>
-      </w:r>
-      <w:proofErr w:type="spellEnd"/>
-      <w:r>
-        <w:rPr>
-          <w:rStyle w:val="Hyperlink"/>
-          <w:lang w:val="el-GR"/>
-        </w:rPr>
-        <w:t>/</w:t>
-      </w:r>
-      <w:r>
-        <w:rPr>
-          <w:rStyle w:val="Hyperlink"/>
-        </w:rPr>
-        <w:t>ml</w:t>
-      </w:r>
-      <w:r>
-        <w:rPr>
-          <w:rStyle w:val="Hyperlink"/>
-          <w:lang w:val="el-GR"/>
-        </w:rPr>
-        <w:t>/</w:t>
-      </w:r>
-      <w:r>
-        <w:rPr>
-          <w:rStyle w:val="Hyperlink"/>
-        </w:rPr>
-        <w:t>datasets</w:t>
-      </w:r>
-      <w:r>
-        <w:rPr>
-          <w:rStyle w:val="Hyperlink"/>
-          <w:lang w:val="el-GR"/>
-        </w:rPr>
-        <w:t>/</w:t>
-      </w:r>
-      <w:r>
-        <w:rPr>
-          <w:rStyle w:val="Hyperlink"/>
-        </w:rPr>
-        <w:t>Breast</w:t>
-      </w:r>
-      <w:r>
-        <w:rPr>
-          <w:rStyle w:val="Hyperlink"/>
-          <w:lang w:val="el-GR"/>
-        </w:rPr>
-        <w:t>+</w:t>
-      </w:r>
-      <w:r>
-        <w:rPr>
-          <w:rStyle w:val="Hyperlink"/>
-        </w:rPr>
-        <w:t>Cancer</w:t>
-      </w:r>
-      <w:r>
-        <w:rPr>
-          <w:rStyle w:val="Hyperlink"/>
-          <w:lang w:val="el-GR"/>
-        </w:rPr>
-        <w:t>+</w:t>
-      </w:r>
-      <w:r>
-        <w:rPr>
-          <w:rStyle w:val="Hyperlink"/>
-        </w:rPr>
-        <w:t>Wisconsin</w:t>
-      </w:r>
-      <w:r>
-        <w:rPr>
-          <w:rStyle w:val="Hyperlink"/>
-          <w:lang w:val="el-GR"/>
-        </w:rPr>
-        <w:t>+%28</w:t>
-      </w:r>
-      <w:r>
-        <w:rPr>
-          <w:rStyle w:val="Hyperlink"/>
-        </w:rPr>
-        <w:t>Diagnostic</w:t>
-      </w:r>
-      <w:r>
-        <w:rPr>
-          <w:rStyle w:val="Hyperlink"/>
-          <w:lang w:val="el-GR"/>
-        </w:rPr>
-        <w:t>%29</w:t>
-      </w:r>
-      <w:r>
-        <w:rPr>
-          <w:rStyle w:val="Hyperlink"/>
-          <w:lang w:val="el-GR"/>
-        </w:rPr>
-        <w:fldChar w:fldCharType="end"/>
-      </w:r>
+      <w:hyperlink r:id="rId8" w:history="1">
+        <w:r>
+          <w:rPr>
+            <w:rStyle w:val="Hyperlink"/>
+          </w:rPr>
+          <w:t>https</w:t>
+        </w:r>
+        <w:r>
+          <w:rPr>
+            <w:rStyle w:val="Hyperlink"/>
+            <w:lang w:val="el-GR"/>
+          </w:rPr>
+          <w:t>://</w:t>
+        </w:r>
+        <w:r>
+          <w:rPr>
+            <w:rStyle w:val="Hyperlink"/>
+          </w:rPr>
+          <w:t>archive</w:t>
+        </w:r>
+        <w:r>
+          <w:rPr>
+            <w:rStyle w:val="Hyperlink"/>
+            <w:lang w:val="el-GR"/>
+          </w:rPr>
+          <w:t>.</w:t>
+        </w:r>
+        <w:proofErr w:type="spellStart"/>
+        <w:r>
+          <w:rPr>
+            <w:rStyle w:val="Hyperlink"/>
+          </w:rPr>
+          <w:t>ics</w:t>
+        </w:r>
+        <w:proofErr w:type="spellEnd"/>
+        <w:r>
+          <w:rPr>
+            <w:rStyle w:val="Hyperlink"/>
+            <w:lang w:val="el-GR"/>
+          </w:rPr>
+          <w:t>.</w:t>
+        </w:r>
+        <w:proofErr w:type="spellStart"/>
+        <w:r>
+          <w:rPr>
+            <w:rStyle w:val="Hyperlink"/>
+          </w:rPr>
+          <w:t>uci</w:t>
+        </w:r>
+        <w:proofErr w:type="spellEnd"/>
+        <w:r>
+          <w:rPr>
+            <w:rStyle w:val="Hyperlink"/>
+            <w:lang w:val="el-GR"/>
+          </w:rPr>
+          <w:t>.</w:t>
+        </w:r>
+        <w:proofErr w:type="spellStart"/>
+        <w:r>
+          <w:rPr>
+            <w:rStyle w:val="Hyperlink"/>
+          </w:rPr>
+          <w:t>edu</w:t>
+        </w:r>
+        <w:proofErr w:type="spellEnd"/>
+        <w:r>
+          <w:rPr>
+            <w:rStyle w:val="Hyperlink"/>
+            <w:lang w:val="el-GR"/>
+          </w:rPr>
+          <w:t>/</w:t>
+        </w:r>
+        <w:r>
+          <w:rPr>
+            <w:rStyle w:val="Hyperlink"/>
+          </w:rPr>
+          <w:t>ml</w:t>
+        </w:r>
+        <w:r>
+          <w:rPr>
+            <w:rStyle w:val="Hyperlink"/>
+            <w:lang w:val="el-GR"/>
+          </w:rPr>
+          <w:t>/</w:t>
+        </w:r>
+        <w:r>
+          <w:rPr>
+            <w:rStyle w:val="Hyperlink"/>
+          </w:rPr>
+          <w:t>datasets</w:t>
+        </w:r>
+        <w:r>
+          <w:rPr>
+            <w:rStyle w:val="Hyperlink"/>
+            <w:lang w:val="el-GR"/>
+          </w:rPr>
+          <w:t>/</w:t>
+        </w:r>
+        <w:r>
+          <w:rPr>
+            <w:rStyle w:val="Hyperlink"/>
+          </w:rPr>
+          <w:t>Breast</w:t>
+        </w:r>
+        <w:r>
+          <w:rPr>
+            <w:rStyle w:val="Hyperlink"/>
+            <w:lang w:val="el-GR"/>
+          </w:rPr>
+          <w:t>+</w:t>
+        </w:r>
+        <w:r>
+          <w:rPr>
+            <w:rStyle w:val="Hyperlink"/>
+          </w:rPr>
+          <w:t>Cancer</w:t>
+        </w:r>
+        <w:r>
+          <w:rPr>
+            <w:rStyle w:val="Hyperlink"/>
+            <w:lang w:val="el-GR"/>
+          </w:rPr>
+          <w:t>+</w:t>
+        </w:r>
+        <w:r>
+          <w:rPr>
+            <w:rStyle w:val="Hyperlink"/>
+          </w:rPr>
+          <w:t>Wisconsin</w:t>
+        </w:r>
+        <w:r>
+          <w:rPr>
+            <w:rStyle w:val="Hyperlink"/>
+            <w:lang w:val="el-GR"/>
+          </w:rPr>
+          <w:t>+%28</w:t>
+        </w:r>
+        <w:r>
+          <w:rPr>
+            <w:rStyle w:val="Hyperlink"/>
+          </w:rPr>
+          <w:t>Diagnostic</w:t>
+        </w:r>
+        <w:r>
+          <w:rPr>
+            <w:rStyle w:val="Hyperlink"/>
+            <w:lang w:val="el-GR"/>
+          </w:rPr>
+          <w:t>%29</w:t>
+        </w:r>
+      </w:hyperlink>
     </w:p>
   </w:footnote>
   <w:footnote w:id="24">
@@ -35188,230 +32828,124 @@
         </w:rPr>
         <w:t xml:space="preserve"> </w:t>
       </w:r>
-      <w:r>
-        <w:fldChar w:fldCharType="begin"/>
-      </w:r>
-      <w:r>
-        <w:rPr>
-          <w:lang w:val="el-GR"/>
-        </w:rPr>
-        <w:instrText xml:space="preserve"> </w:instrText>
-      </w:r>
-      <w:r>
-        <w:instrText>HYPERLINK</w:instrText>
-      </w:r>
-      <w:r>
-        <w:rPr>
-          <w:lang w:val="el-GR"/>
-        </w:rPr>
-        <w:instrText xml:space="preserve"> "</w:instrText>
-      </w:r>
-      <w:r>
-        <w:instrText>https</w:instrText>
-      </w:r>
-      <w:r>
-        <w:rPr>
-          <w:lang w:val="el-GR"/>
-        </w:rPr>
-        <w:instrText>://</w:instrText>
-      </w:r>
-      <w:r>
-        <w:instrText>archive</w:instrText>
-      </w:r>
-      <w:r>
-        <w:rPr>
-          <w:lang w:val="el-GR"/>
-        </w:rPr>
-        <w:instrText>.</w:instrText>
-      </w:r>
-      <w:r>
-        <w:instrText>ics</w:instrText>
-      </w:r>
-      <w:r>
-        <w:rPr>
-          <w:lang w:val="el-GR"/>
-        </w:rPr>
-        <w:instrText>.</w:instrText>
-      </w:r>
-      <w:r>
-        <w:instrText>uci</w:instrText>
-      </w:r>
-      <w:r>
-        <w:rPr>
-          <w:lang w:val="el-GR"/>
-        </w:rPr>
-        <w:instrText>.</w:instrText>
-      </w:r>
-      <w:r>
-        <w:instrText>edu</w:instrText>
-      </w:r>
-      <w:r>
-        <w:rPr>
-          <w:lang w:val="el-GR"/>
-        </w:rPr>
-        <w:instrText>/</w:instrText>
-      </w:r>
-      <w:r>
-        <w:instrText>ml</w:instrText>
-      </w:r>
-      <w:r>
-        <w:rPr>
-          <w:lang w:val="el-GR"/>
-        </w:rPr>
-        <w:instrText>/</w:instrText>
-      </w:r>
-      <w:r>
-        <w:instrText>datasets</w:instrText>
-      </w:r>
-      <w:r>
-        <w:rPr>
-          <w:lang w:val="el-GR"/>
-        </w:rPr>
-        <w:instrText>/</w:instrText>
-      </w:r>
-      <w:r>
-        <w:instrText>Heart</w:instrText>
-      </w:r>
-      <w:r>
-        <w:rPr>
-          <w:lang w:val="el-GR"/>
-        </w:rPr>
-        <w:instrText>+</w:instrText>
-      </w:r>
-      <w:r>
-        <w:instrText>Disease</w:instrText>
-      </w:r>
-      <w:r>
-        <w:rPr>
-          <w:lang w:val="el-GR"/>
-        </w:rPr>
-        <w:instrText xml:space="preserve">" </w:instrText>
-      </w:r>
-      <w:r>
-        <w:fldChar w:fldCharType="separate"/>
-      </w:r>
-      <w:r>
-        <w:rPr>
-          <w:rStyle w:val="Hyperlink"/>
-        </w:rPr>
-        <w:t>https</w:t>
-      </w:r>
-      <w:r>
-        <w:rPr>
-          <w:rStyle w:val="Hyperlink"/>
-          <w:lang w:val="el-GR"/>
-        </w:rPr>
-        <w:t>://</w:t>
-      </w:r>
-      <w:r>
-        <w:rPr>
-          <w:rStyle w:val="Hyperlink"/>
-        </w:rPr>
-        <w:t>archive</w:t>
-      </w:r>
-      <w:r>
-        <w:rPr>
-          <w:rStyle w:val="Hyperlink"/>
-          <w:lang w:val="el-GR"/>
-        </w:rPr>
-        <w:t>.</w:t>
-      </w:r>
-      <w:proofErr w:type="spellStart"/>
-      <w:r>
-        <w:rPr>
-          <w:rStyle w:val="Hyperlink"/>
-        </w:rPr>
-        <w:t>ics</w:t>
-      </w:r>
-      <w:proofErr w:type="spellEnd"/>
-      <w:r>
-        <w:rPr>
-          <w:rStyle w:val="Hyperlink"/>
-          <w:lang w:val="el-GR"/>
-        </w:rPr>
-        <w:t>.</w:t>
-      </w:r>
-      <w:proofErr w:type="spellStart"/>
-      <w:r>
-        <w:rPr>
-          <w:rStyle w:val="Hyperlink"/>
-        </w:rPr>
-        <w:t>uci</w:t>
-      </w:r>
-      <w:proofErr w:type="spellEnd"/>
-      <w:r>
-        <w:rPr>
-          <w:rStyle w:val="Hyperlink"/>
-          <w:lang w:val="el-GR"/>
-        </w:rPr>
-        <w:t>.</w:t>
-      </w:r>
-      <w:proofErr w:type="spellStart"/>
-      <w:r>
-        <w:rPr>
-          <w:rStyle w:val="Hyperlink"/>
-        </w:rPr>
-        <w:t>edu</w:t>
-      </w:r>
-      <w:proofErr w:type="spellEnd"/>
-      <w:r>
-        <w:rPr>
-          <w:rStyle w:val="Hyperlink"/>
-          <w:lang w:val="el-GR"/>
-        </w:rPr>
-        <w:t>/</w:t>
-      </w:r>
-      <w:r>
-        <w:rPr>
-          <w:rStyle w:val="Hyperlink"/>
-        </w:rPr>
-        <w:t>ml</w:t>
-      </w:r>
-      <w:r>
-        <w:rPr>
-          <w:rStyle w:val="Hyperlink"/>
-          <w:lang w:val="el-GR"/>
-        </w:rPr>
-        <w:t>/</w:t>
-      </w:r>
-      <w:r>
-        <w:rPr>
-          <w:rStyle w:val="Hyperlink"/>
-        </w:rPr>
-        <w:t>datasets</w:t>
-      </w:r>
-      <w:r>
-        <w:rPr>
-          <w:rStyle w:val="Hyperlink"/>
-          <w:lang w:val="el-GR"/>
-        </w:rPr>
-        <w:t>/</w:t>
-      </w:r>
-      <w:r>
-        <w:rPr>
-          <w:rStyle w:val="Hyperlink"/>
-        </w:rPr>
-        <w:t>Heart</w:t>
-      </w:r>
-      <w:r>
-        <w:rPr>
-          <w:rStyle w:val="Hyperlink"/>
-          <w:lang w:val="el-GR"/>
-        </w:rPr>
-        <w:t>+</w:t>
-      </w:r>
-      <w:r>
-        <w:rPr>
-          <w:rStyle w:val="Hyperlink"/>
-        </w:rPr>
-        <w:t>Disease</w:t>
-      </w:r>
-      <w:r>
-        <w:rPr>
-          <w:rStyle w:val="Hyperlink"/>
-        </w:rPr>
-        <w:fldChar w:fldCharType="end"/>
-      </w:r>
+      <w:hyperlink r:id="rId9" w:history="1">
+        <w:r>
+          <w:rPr>
+            <w:rStyle w:val="Hyperlink"/>
+          </w:rPr>
+          <w:t>https</w:t>
+        </w:r>
+        <w:r>
+          <w:rPr>
+            <w:rStyle w:val="Hyperlink"/>
+            <w:lang w:val="el-GR"/>
+          </w:rPr>
+          <w:t>://</w:t>
+        </w:r>
+        <w:r>
+          <w:rPr>
+            <w:rStyle w:val="Hyperlink"/>
+          </w:rPr>
+          <w:t>archive</w:t>
+        </w:r>
+        <w:r>
+          <w:rPr>
+            <w:rStyle w:val="Hyperlink"/>
+            <w:lang w:val="el-GR"/>
+          </w:rPr>
+          <w:t>.</w:t>
+        </w:r>
+        <w:proofErr w:type="spellStart"/>
+        <w:r>
+          <w:rPr>
+            <w:rStyle w:val="Hyperlink"/>
+          </w:rPr>
+          <w:t>ics</w:t>
+        </w:r>
+        <w:proofErr w:type="spellEnd"/>
+        <w:r>
+          <w:rPr>
+            <w:rStyle w:val="Hyperlink"/>
+            <w:lang w:val="el-GR"/>
+          </w:rPr>
+          <w:t>.</w:t>
+        </w:r>
+        <w:proofErr w:type="spellStart"/>
+        <w:r>
+          <w:rPr>
+            <w:rStyle w:val="Hyperlink"/>
+          </w:rPr>
+          <w:t>uci</w:t>
+        </w:r>
+        <w:proofErr w:type="spellEnd"/>
+        <w:r>
+          <w:rPr>
+            <w:rStyle w:val="Hyperlink"/>
+            <w:lang w:val="el-GR"/>
+          </w:rPr>
+          <w:t>.</w:t>
+        </w:r>
+        <w:proofErr w:type="spellStart"/>
+        <w:r>
+          <w:rPr>
+            <w:rStyle w:val="Hyperlink"/>
+          </w:rPr>
+          <w:t>edu</w:t>
+        </w:r>
+        <w:proofErr w:type="spellEnd"/>
+        <w:r>
+          <w:rPr>
+            <w:rStyle w:val="Hyperlink"/>
+            <w:lang w:val="el-GR"/>
+          </w:rPr>
+          <w:t>/</w:t>
+        </w:r>
+        <w:r>
+          <w:rPr>
+            <w:rStyle w:val="Hyperlink"/>
+          </w:rPr>
+          <w:t>ml</w:t>
+        </w:r>
+        <w:r>
+          <w:rPr>
+            <w:rStyle w:val="Hyperlink"/>
+            <w:lang w:val="el-GR"/>
+          </w:rPr>
+          <w:t>/</w:t>
+        </w:r>
+        <w:r>
+          <w:rPr>
+            <w:rStyle w:val="Hyperlink"/>
+          </w:rPr>
+          <w:t>datasets</w:t>
+        </w:r>
+        <w:r>
+          <w:rPr>
+            <w:rStyle w:val="Hyperlink"/>
+            <w:lang w:val="el-GR"/>
+          </w:rPr>
+          <w:t>/</w:t>
+        </w:r>
+        <w:r>
+          <w:rPr>
+            <w:rStyle w:val="Hyperlink"/>
+          </w:rPr>
+          <w:t>Heart</w:t>
+        </w:r>
+        <w:r>
+          <w:rPr>
+            <w:rStyle w:val="Hyperlink"/>
+            <w:lang w:val="el-GR"/>
+          </w:rPr>
+          <w:t>+</w:t>
+        </w:r>
+        <w:r>
+          <w:rPr>
+            <w:rStyle w:val="Hyperlink"/>
+          </w:rPr>
+          <w:t>Disease</w:t>
+        </w:r>
+      </w:hyperlink>
     </w:p>
   </w:footnote>
   <w:footnote w:id="25">
@@ -36166,280 +33700,6 @@
           </m:den>
         </m:f>
       </m:oMath>
-    </w:p>
-  </w:footnote>
-  <w:footnote w:id="28">
-    <w:p>
-      <w:pPr>
-        <w:pStyle w:val="FootnoteText"/>
-        <w:rPr>
-          <w:lang w:val="el-GR"/>
-        </w:rPr>
-      </w:pPr>
-      <w:r>
-        <w:rPr>
-          <w:rStyle w:val="FootnoteReference"/>
-        </w:rPr>
-        <w:footnoteRef/>
-      </w:r>
-      <w:r>
-        <w:rPr>
-          <w:lang w:val="el-GR"/>
-        </w:rPr>
-        <w:t xml:space="preserve"> </w:t>
-      </w:r>
-      <w:r>
-        <w:rPr>
-          <w:lang w:val="el-GR"/>
-        </w:rPr>
-        <w:t xml:space="preserve">Ένα </w:t>
-      </w:r>
-      <w:r>
-        <w:rPr>
-          <w:lang w:val="en-US"/>
-        </w:rPr>
-        <w:t>cluster</w:t>
-      </w:r>
-      <w:r>
-        <w:rPr>
-          <w:lang w:val="el-GR"/>
-        </w:rPr>
-        <w:t xml:space="preserve"> </w:t>
-      </w:r>
-      <w:r>
-        <w:rPr>
-          <w:lang w:val="el-GR"/>
-        </w:rPr>
-        <w:t>στην επιστήμη δεδομένων είναι ένα διακριτό σύνολο μέσα στο οποίο ανήκουν δεδομένα με εν δυνάμει παρόμοια χαρακτηριστικά.</w:t>
-      </w:r>
-    </w:p>
-  </w:footnote>
-  <w:footnote w:id="29">
-    <w:p>
-      <w:pPr>
-        <w:pStyle w:val="FootnoteText"/>
-        <w:rPr>
-          <w:lang w:val="el-GR"/>
-        </w:rPr>
-      </w:pPr>
-      <w:r>
-        <w:rPr>
-          <w:rStyle w:val="FootnoteReference"/>
-        </w:rPr>
-        <w:footnoteRef/>
-      </w:r>
-      <w:r>
-        <w:rPr>
-          <w:lang w:val="el-GR"/>
-        </w:rPr>
-        <w:t xml:space="preserve"> </w:t>
-      </w:r>
-      <w:r>
-        <w:t>Learning</w:t>
-      </w:r>
-      <w:r>
-        <w:rPr>
-          <w:lang w:val="el-GR"/>
-        </w:rPr>
-        <w:t xml:space="preserve"> </w:t>
-      </w:r>
-      <w:r>
-        <w:t>curve</w:t>
-      </w:r>
-      <w:r>
-        <w:rPr>
-          <w:lang w:val="el-GR"/>
-        </w:rPr>
-        <w:t xml:space="preserve"> ή καμπύλη εκμάθησης είναι ένα διάγραμμα δύο διαστάσεων εκμάθησης και εμπειρίας που δείχνει κατά πόσο μαθαίνεις π</w:t>
-      </w:r>
-      <w:r>
-        <w:rPr>
-          <w:lang w:val="el-GR"/>
-        </w:rPr>
-        <w:t>ώ</w:t>
-      </w:r>
-      <w:r>
-        <w:rPr>
-          <w:lang w:val="el-GR"/>
-        </w:rPr>
-        <w:t>ς λειτουργεί κάτι όσο ασχολείσαι με αυτό. Με πιο απλά λόγια είναι η ευκολία εκμάθησης.</w:t>
-      </w:r>
-    </w:p>
-  </w:footnote>
-  <w:footnote w:id="30">
-    <w:p>
-      <w:pPr>
-        <w:pStyle w:val="FootnoteText"/>
-        <w:rPr>
-          <w:lang w:val="el-GR"/>
-        </w:rPr>
-      </w:pPr>
-      <w:r>
-        <w:rPr>
-          <w:rStyle w:val="FootnoteReference"/>
-        </w:rPr>
-        <w:footnoteRef/>
-      </w:r>
-      <w:r>
-        <w:rPr>
-          <w:lang w:val="el-GR"/>
-        </w:rPr>
-        <w:t xml:space="preserve"> “</w:t>
-      </w:r>
-      <w:r>
-        <w:rPr>
-          <w:lang w:val="el-GR"/>
-        </w:rPr>
-        <w:t xml:space="preserve">Η βασική ιδέα του </w:t>
-      </w:r>
-      <w:r>
-        <w:rPr>
-          <w:lang w:val="en-US"/>
-        </w:rPr>
-        <w:t>warm</w:t>
-      </w:r>
-      <w:r>
-        <w:rPr>
-          <w:lang w:val="el-GR"/>
-        </w:rPr>
-        <w:t xml:space="preserve"> </w:t>
-      </w:r>
-      <w:r>
-        <w:rPr>
-          <w:lang w:val="en-US"/>
-        </w:rPr>
-        <w:t>start</w:t>
-      </w:r>
-      <w:r>
-        <w:rPr>
-          <w:lang w:val="el-GR"/>
-        </w:rPr>
-        <w:t xml:space="preserve"> </w:t>
-      </w:r>
-      <w:r>
-        <w:rPr>
-          <w:lang w:val="el-GR"/>
-        </w:rPr>
-        <w:t>είναι να χρησιμοποιήσεις την πληροφορία που έχεις λάβει από προηγούμενες επαναλήψεις για να βρεις εξυπνότερα αρχικά σημεία στις επόμενες επαναλήψεις</w:t>
-      </w:r>
-      <w:r>
-        <w:rPr>
-          <w:lang w:val="el-GR"/>
-        </w:rPr>
-        <w:t>”</w:t>
-      </w:r>
-      <w:r>
-        <w:rPr>
-          <w:lang w:val="el-GR"/>
-        </w:rPr>
-        <w:t xml:space="preserve"> </w:t>
-      </w:r>
-      <w:sdt>
-        <w:sdtPr>
-          <w:rPr>
-            <w:lang w:val="el-GR"/>
-          </w:rPr>
-          <w:id w:val="1340359440"/>
-          <w:citation/>
-        </w:sdtPr>
-        <w:sdtContent>
-          <w:r>
-            <w:rPr>
-              <w:lang w:val="el-GR"/>
-            </w:rPr>
-            <w:fldChar w:fldCharType="begin"/>
-          </w:r>
-          <w:r>
-            <w:rPr>
-              <w:lang w:val="el-GR"/>
-            </w:rPr>
-            <w:instrText xml:space="preserve"> </w:instrText>
-          </w:r>
-          <w:r>
-            <w:rPr>
-              <w:lang w:val="en-US"/>
-            </w:rPr>
-            <w:instrText>CITATION</w:instrText>
-          </w:r>
-          <w:r>
-            <w:rPr>
-              <w:lang w:val="el-GR"/>
-            </w:rPr>
-            <w:instrText xml:space="preserve"> </w:instrText>
-          </w:r>
-          <w:r>
-            <w:rPr>
-              <w:lang w:val="en-US"/>
-            </w:rPr>
-            <w:instrText>Sib</w:instrText>
-          </w:r>
-          <w:r>
-            <w:rPr>
-              <w:lang w:val="el-GR"/>
-            </w:rPr>
-            <w:instrText>18 \</w:instrText>
-          </w:r>
-          <w:r>
-            <w:rPr>
-              <w:lang w:val="en-US"/>
-            </w:rPr>
-            <w:instrText>l</w:instrText>
-          </w:r>
-          <w:r>
-            <w:rPr>
-              <w:lang w:val="el-GR"/>
-            </w:rPr>
-            <w:instrText xml:space="preserve"> 1033 </w:instrText>
-          </w:r>
-          <w:r>
-            <w:rPr>
-              <w:lang w:val="el-GR"/>
-            </w:rPr>
-            <w:fldChar w:fldCharType="separate"/>
-          </w:r>
-          <w:r>
-            <w:rPr>
-              <w:noProof/>
-              <w:lang w:val="el-GR"/>
-            </w:rPr>
-            <w:t>(</w:t>
-          </w:r>
-          <w:r>
-            <w:rPr>
-              <w:noProof/>
-              <w:lang w:val="en-US"/>
-            </w:rPr>
-            <w:t>Das</w:t>
-          </w:r>
-          <w:r>
-            <w:rPr>
-              <w:noProof/>
-              <w:lang w:val="el-GR"/>
-            </w:rPr>
-            <w:t xml:space="preserve"> &amp; </w:t>
-          </w:r>
-          <w:r>
-            <w:rPr>
-              <w:noProof/>
-              <w:lang w:val="en-US"/>
-            </w:rPr>
-            <w:t>Cakmak</w:t>
-          </w:r>
-          <w:r>
-            <w:rPr>
-              <w:noProof/>
-              <w:lang w:val="el-GR"/>
-            </w:rPr>
-            <w:t>, 2018)</w:t>
-          </w:r>
-          <w:r>
-            <w:rPr>
-              <w:lang w:val="el-GR"/>
-            </w:rPr>
-            <w:fldChar w:fldCharType="end"/>
-          </w:r>
-        </w:sdtContent>
-      </w:sdt>
     </w:p>
   </w:footnote>
 </w:footnotes>
@@ -38740,6 +36000,7 @@
   <w:style w:type="character" w:default="1" w:styleId="DefaultParagraphFont">
     <w:name w:val="Default Paragraph Font"/>
     <w:uiPriority w:val="1"/>
+    <w:semiHidden/>
     <w:unhideWhenUsed/>
   </w:style>
   <w:style w:type="table" w:default="1" w:styleId="TableNormal">
@@ -39468,7 +36729,7 @@
     <b:Month>August</b:Month>
     <b:Day>12</b:Day>
     <b:URL>https://www.thoughtco.com/bayes-theorem-4155845</b:URL>
-    <b:RefOrder>22</b:RefOrder>
+    <b:RefOrder>18</b:RefOrder>
   </b:Source>
   <b:Source>
     <b:Tag>Chr19</b:Tag>
@@ -39488,7 +36749,7 @@
     <b:Year>2019</b:Year>
     <b:Month>November</b:Month>
     <b:URL>https://towardsdatascience.com/whats-the-deal-with-accuracy-precision-recall-and-f1-f5d8b4db1021</b:URL>
-    <b:RefOrder>23</b:RefOrder>
+    <b:RefOrder>19</b:RefOrder>
   </b:Source>
   <b:Source>
     <b:Tag>Dan09</b:Tag>
@@ -39558,7 +36819,7 @@
     <b:Year>2018</b:Year>
     <b:Month>September</b:Month>
     <b:URL>https://towardsdatascience.com/k-means-clustering-algorithm-applications-evaluation-methods-and-drawbacks-aa03e644b48a</b:URL>
-    <b:RefOrder>17</b:RefOrder>
+    <b:RefOrder>20</b:RefOrder>
   </b:Source>
   <b:Source>
     <b:Tag>Saj18</b:Tag>
@@ -39582,7 +36843,7 @@
         </b:NameList>
       </b:Author>
     </b:Author>
-    <b:RefOrder>18</b:RefOrder>
+    <b:RefOrder>21</b:RefOrder>
   </b:Source>
   <b:Source>
     <b:Tag>Goo20</b:Tag>
@@ -39602,7 +36863,7 @@
     <b:Year>2020</b:Year>
     <b:Month>February</b:Month>
     <b:URL>https://developers.google.com/machine-learning/clustering/algorithm/advantages-disadvantages</b:URL>
-    <b:RefOrder>19</b:RefOrder>
+    <b:RefOrder>22</b:RefOrder>
   </b:Source>
   <b:Source>
     <b:Tag>Mar19</b:Tag>
@@ -39621,7 +36882,7 @@
     <b:Year>2019</b:Year>
     <b:Month>January</b:Month>
     <b:URL>https://towardsdatascience.com/the-15-most-important-ai-companies-in-the-world-79567c594a11</b:URL>
-    <b:RefOrder>20</b:RefOrder>
+    <b:RefOrder>23</b:RefOrder>
   </b:Source>
   <b:Source>
     <b:Tag>Jak20</b:Tag>
@@ -40086,13 +37347,13 @@
     <b:Year>2016</b:Year>
     <b:Month>March</b:Month>
     <b:URL>https://machinelearningmastery.com/overfitting-and-underfitting-with-machine-learning-algorithms/</b:URL>
-    <b:RefOrder>21</b:RefOrder>
+    <b:RefOrder>17</b:RefOrder>
   </b:Source>
 </b:Sources>
 </file>
 
 <file path=customXml/itemProps1.xml><?xml version="1.0" encoding="utf-8"?>
-<ds:datastoreItem xmlns:ds="http://schemas.openxmlformats.org/officeDocument/2006/customXml" ds:itemID="{1DBDAEF0-B920-4520-8328-69A01A7C08B2}">
+<ds:datastoreItem xmlns:ds="http://schemas.openxmlformats.org/officeDocument/2006/customXml" ds:itemID="{FA503F8B-B7CF-4CF5-BE4B-1D0B9FC5E0C9}">
   <ds:schemaRefs>
     <ds:schemaRef ds:uri="http://schemas.openxmlformats.org/officeDocument/2006/bibliography"/>
   </ds:schemaRefs>

</xml_diff>